<commit_message>
02.28 vizsgafeladat fuggohid és sportolos (c# és csv)
</commit_message>
<xml_diff>
--- a/tudastar/c-console-winforms-js_ajax_jquery-sql docs.docx
+++ b/tudastar/c-console-winforms-js_ajax_jquery-sql docs.docx
@@ -15,7 +15,9 @@
         </w:rPr>
       </w:pPr>
       <w:bookmarkStart w:id="0" w:name="_gfj3bhsjl7om" w:colFirst="0" w:colLast="0"/>
+      <w:bookmarkStart w:id="1" w:name="_GoBack"/>
       <w:bookmarkEnd w:id="0"/>
+      <w:bookmarkEnd w:id="1"/>
       <w:r>
         <w:rPr>
           <w:b/>
@@ -49,14 +51,7 @@
           <w:rFonts w:ascii="Roboto Mono" w:eastAsia="Roboto Mono" w:hAnsi="Roboto Mono" w:cs="Roboto Mono"/>
           <w:color w:val="188038"/>
         </w:rPr>
-        <w:t xml:space="preserve"> </w:t>
-      </w:r>
-      <w:r>
-        <w:rPr>
-          <w:rFonts w:ascii="Roboto Mono" w:eastAsia="Roboto Mono" w:hAnsi="Roboto Mono" w:cs="Roboto Mono"/>
-          <w:color w:val="188038"/>
-        </w:rPr>
-        <w:t>MySql.Data.dll</w:t>
+        <w:t xml:space="preserve"> MySql.Data.dll</w:t>
       </w:r>
     </w:p>
     <w:p>
@@ -68,7 +63,10 @@
         <w:spacing w:before="240"/>
       </w:pPr>
       <w:r>
-        <w:t>In your C# console application project in Visual Studio r</w:t>
+        <w:t>In your C# console application project in Visual Studio</w:t>
+      </w:r>
+      <w:r>
+        <w:t xml:space="preserve"> r</w:t>
       </w:r>
       <w:r>
         <w:t xml:space="preserve">ight-click on "References" in your project in Solution Explorer, select "Add Reference", then "Browse" and locate the </w:t>
@@ -111,10 +109,7 @@
       </w:r>
       <w:proofErr w:type="gramEnd"/>
       <w:r>
-        <w:t>=your_database_name;Uid=your_user</w:t>
-      </w:r>
-      <w:r>
-        <w:t>name;Pwd=your_password;</w:t>
+        <w:t>=your_database_name;Uid=your_username;Pwd=your_password;</w:t>
       </w:r>
     </w:p>
     <w:p/>
@@ -258,10 +253,7 @@
         <w:t>=mydatabase;Uid=testuser;Pwd=password;";</w:t>
       </w:r>
     </w:p>
-    <w:p>
-      <w:bookmarkStart w:id="1" w:name="_GoBack"/>
-      <w:bookmarkEnd w:id="1"/>
-    </w:p>
+    <w:p/>
     <w:p>
       <w:pPr>
         <w:spacing w:before="240" w:after="240"/>
@@ -364,10 +356,7 @@
       </w:r>
       <w:proofErr w:type="gramEnd"/>
       <w:r>
-        <w:t>=mydatabase;Uid=testuser;Pwd=password;"; // Replace wit</w:t>
-      </w:r>
-      <w:r>
-        <w:t>h your connection string</w:t>
+        <w:t>=mydatabase;Uid=testuser;Pwd=password;"; // Replace with your connection string</w:t>
       </w:r>
     </w:p>
     <w:p/>
@@ -428,10 +417,7 @@
       <w:proofErr w:type="spellEnd"/>
       <w:proofErr w:type="gramEnd"/>
       <w:r>
-        <w:t>(); // Open the dat</w:t>
-      </w:r>
-      <w:r>
-        <w:t>abase connection</w:t>
+        <w:t>(); // Open the database connection</w:t>
       </w:r>
     </w:p>
     <w:p>
@@ -530,10 +516,7 @@
     </w:p>
     <w:p>
       <w:r>
-        <w:t xml:space="preserve">              </w:t>
-      </w:r>
-      <w:r>
-        <w:t xml:space="preserve">      {</w:t>
+        <w:t xml:space="preserve">                    {</w:t>
       </w:r>
     </w:p>
     <w:p>
@@ -591,10 +574,7 @@
       <w:proofErr w:type="spellStart"/>
       <w:proofErr w:type="gramStart"/>
       <w:r>
-        <w:t>reader</w:t>
-      </w:r>
-      <w:r>
-        <w:t>.GetString</w:t>
+        <w:t>reader.GetString</w:t>
       </w:r>
       <w:proofErr w:type="spellEnd"/>
       <w:proofErr w:type="gramEnd"/>
@@ -630,10 +610,7 @@
     </w:p>
     <w:p>
       <w:r>
-        <w:t xml:space="preserve">                  </w:t>
-      </w:r>
-      <w:r>
-        <w:t xml:space="preserve">      }</w:t>
+        <w:t xml:space="preserve">                        }</w:t>
       </w:r>
     </w:p>
     <w:p>
@@ -740,10 +717,7 @@
       </w:r>
       <w:proofErr w:type="spellEnd"/>
       <w:r>
-        <w:t>(); // Keep console window open until a key</w:t>
-      </w:r>
-      <w:r>
-        <w:t xml:space="preserve"> is pressed</w:t>
+        <w:t>(); // Keep console window open until a key is pressed</w:t>
       </w:r>
     </w:p>
     <w:p>
@@ -843,10 +817,7 @@
         <w:t>using</w:t>
       </w:r>
       <w:r>
-        <w:t xml:space="preserve"> statement ensures that the connection is properly clos</w:t>
-      </w:r>
-      <w:r>
-        <w:t>ed and resources are released even if errors occur.</w:t>
+        <w:t xml:space="preserve"> statement ensures that the connection is properly closed and resources are released even if errors occur.</w:t>
       </w:r>
     </w:p>
     <w:p>
@@ -916,15 +887,7 @@
           <w:b/>
           <w:color w:val="188038"/>
         </w:rPr>
-        <w:t>comman</w:t>
-      </w:r>
-      <w:r>
-        <w:rPr>
-          <w:rFonts w:ascii="Roboto Mono" w:eastAsia="Roboto Mono" w:hAnsi="Roboto Mono" w:cs="Roboto Mono"/>
-          <w:b/>
-          <w:color w:val="188038"/>
-        </w:rPr>
-        <w:t>d.ExecuteReader</w:t>
+        <w:t>command.ExecuteReader</w:t>
       </w:r>
       <w:proofErr w:type="spellEnd"/>
       <w:proofErr w:type="gramEnd"/>
@@ -1143,14 +1106,7 @@
           <w:rFonts w:ascii="Roboto Mono" w:eastAsia="Roboto Mono" w:hAnsi="Roboto Mono" w:cs="Roboto Mono"/>
           <w:color w:val="188038"/>
         </w:rPr>
-        <w:t>Get</w:t>
-      </w:r>
-      <w:r>
-        <w:rPr>
-          <w:rFonts w:ascii="Roboto Mono" w:eastAsia="Roboto Mono" w:hAnsi="Roboto Mono" w:cs="Roboto Mono"/>
-          <w:color w:val="188038"/>
-        </w:rPr>
-        <w:t>DateTime</w:t>
+        <w:t>GetDateTime</w:t>
       </w:r>
       <w:proofErr w:type="spellEnd"/>
       <w:r>
@@ -1309,10 +1265,7 @@
       </w:r>
       <w:proofErr w:type="spellEnd"/>
       <w:r>
-        <w:t xml:space="preserve"> to ensure that these objects are properly disposed of, releasing database resourc</w:t>
-      </w:r>
-      <w:r>
-        <w:t>es. This is crucial for performance and preventing connection leaks.</w:t>
+        <w:t xml:space="preserve"> to ensure that these objects are properly disposed of, releasing database resources. This is crucial for performance and preventing connection leaks.</w:t>
       </w:r>
     </w:p>
     <w:p>
@@ -1329,10 +1282,7 @@
         <w:t>SQL Injection</w:t>
       </w:r>
       <w:r>
-        <w:t>: Be extremely careful about constructing SQL queries dynamically using user input. Always use parameterized queries or stored procedures to prevent SQL injection vulnerabili</w:t>
-      </w:r>
-      <w:r>
-        <w:t>ties. (This example is for demonstration and assumes a static query).</w:t>
+        <w:t>: Be extremely careful about constructing SQL queries dynamically using user input. Always use parameterized queries or stored procedures to prevent SQL injection vulnerabilities. (This example is for demonstration and assumes a static query).</w:t>
       </w:r>
     </w:p>
     <w:p>
@@ -1451,65 +1401,97 @@
         <w:keepNext w:val="0"/>
         <w:keepLines w:val="0"/>
         <w:spacing w:after="80"/>
+      </w:pPr>
+      <w:bookmarkStart w:id="2" w:name="_s4flhflz13bz" w:colFirst="0" w:colLast="0"/>
+      <w:bookmarkEnd w:id="2"/>
+      <w:r>
         <w:rPr>
           <w:b/>
           <w:sz w:val="34"/>
           <w:szCs w:val="34"/>
         </w:rPr>
-      </w:pPr>
-      <w:bookmarkStart w:id="2" w:name="_s4flhflz13bz" w:colFirst="0" w:colLast="0"/>
-      <w:bookmarkEnd w:id="2"/>
-      <w:r>
-        <w:rPr>
-          <w:b/>
-          <w:sz w:val="34"/>
-          <w:szCs w:val="34"/>
-        </w:rPr>
-        <w:t>Windows Forms GUI Application - Creating Controls Programmatically</w:t>
-      </w:r>
-    </w:p>
+        <w:t xml:space="preserve">Windows Forms GUI Application - Creating Controls </w:t>
+      </w:r>
+    </w:p>
+    <w:p/>
     <w:p>
       <w:pPr>
         <w:spacing w:before="240" w:after="240"/>
-      </w:pPr>
-      <w:r>
-        <w:lastRenderedPageBreak/>
-        <w:t xml:space="preserve">In Windows Forms, you can create controls dynamically in your C# code instead of dragging and </w:t>
-      </w:r>
-      <w:r>
-        <w:t>dropping them from the Toolbox. This is useful for creating flexible and data-driven UIs.</w:t>
+        <w:rPr>
+          <w:b/>
+        </w:rPr>
+      </w:pPr>
+      <w:r>
+        <w:rPr>
+          <w:b/>
+        </w:rPr>
+        <w:t>3. Binding Events</w:t>
       </w:r>
     </w:p>
     <w:p>
       <w:pPr>
         <w:spacing w:before="240" w:after="240"/>
-        <w:rPr>
-          <w:b/>
-        </w:rPr>
-      </w:pPr>
-      <w:r>
-        <w:rPr>
-          <w:b/>
-        </w:rPr>
-        <w:t>1. Creating Controls</w:t>
-      </w:r>
-    </w:p>
-    <w:p>
-      <w:pPr>
-        <w:spacing w:before="240" w:after="240"/>
-      </w:pPr>
-      <w:r>
-        <w:t xml:space="preserve">To create a control, you instantiate the control class and add it to the </w:t>
-      </w:r>
-      <w:r>
-        <w:rPr>
-          <w:rFonts w:ascii="Roboto Mono" w:eastAsia="Roboto Mono" w:hAnsi="Roboto Mono" w:cs="Roboto Mono"/>
-          <w:color w:val="188038"/>
-        </w:rPr>
-        <w:t>Controls</w:t>
-      </w:r>
-      <w:r>
-        <w:t xml:space="preserve"> collection of a container control (like a Form or a Panel).</w:t>
+      </w:pPr>
+      <w:r>
+        <w:t xml:space="preserve">To make controls interactive, you need to bind event handlers to their events. Common events include </w:t>
+      </w:r>
+      <w:r>
+        <w:rPr>
+          <w:rFonts w:ascii="Roboto Mono" w:eastAsia="Roboto Mono" w:hAnsi="Roboto Mono" w:cs="Roboto Mono"/>
+          <w:color w:val="188038"/>
+        </w:rPr>
+        <w:t>Click</w:t>
+      </w:r>
+      <w:r>
+        <w:t xml:space="preserve">, </w:t>
+      </w:r>
+      <w:proofErr w:type="spellStart"/>
+      <w:r>
+        <w:rPr>
+          <w:rFonts w:ascii="Roboto Mono" w:eastAsia="Roboto Mono" w:hAnsi="Roboto Mono" w:cs="Roboto Mono"/>
+          <w:color w:val="188038"/>
+        </w:rPr>
+        <w:t>TextChanged</w:t>
+      </w:r>
+      <w:proofErr w:type="spellEnd"/>
+      <w:r>
+        <w:t xml:space="preserve">, </w:t>
+      </w:r>
+      <w:proofErr w:type="spellStart"/>
+      <w:r>
+        <w:rPr>
+          <w:rFonts w:ascii="Roboto Mono" w:eastAsia="Roboto Mono" w:hAnsi="Roboto Mono" w:cs="Roboto Mono"/>
+          <w:color w:val="188038"/>
+        </w:rPr>
+        <w:t>KeyPress</w:t>
+      </w:r>
+      <w:proofErr w:type="spellEnd"/>
+      <w:r>
+        <w:t xml:space="preserve">, </w:t>
+      </w:r>
+      <w:proofErr w:type="spellStart"/>
+      <w:r>
+        <w:rPr>
+          <w:rFonts w:ascii="Roboto Mono" w:eastAsia="Roboto Mono" w:hAnsi="Roboto Mono" w:cs="Roboto Mono"/>
+          <w:color w:val="188038"/>
+        </w:rPr>
+        <w:t>MouseEnter</w:t>
+      </w:r>
+      <w:proofErr w:type="spellEnd"/>
+      <w:r>
+        <w:t xml:space="preserve">, </w:t>
+      </w:r>
+      <w:proofErr w:type="spellStart"/>
+      <w:r>
+        <w:rPr>
+          <w:rFonts w:ascii="Roboto Mono" w:eastAsia="Roboto Mono" w:hAnsi="Roboto Mono" w:cs="Roboto Mono"/>
+          <w:color w:val="188038"/>
+        </w:rPr>
+        <w:t>MouseLeave</w:t>
+      </w:r>
+      <w:proofErr w:type="spellEnd"/>
+      <w:r>
+        <w:t>, etc.</w:t>
       </w:r>
     </w:p>
     <w:p>
@@ -1519,547 +1501,55 @@
     </w:p>
     <w:p>
       <w:r>
-        <w:t>// Example in your Form's constructor or Load event handler:</w:t>
+        <w:t>// Example for Button Click event:</w:t>
       </w:r>
     </w:p>
     <w:p/>
     <w:p>
-      <w:r>
-        <w:t xml:space="preserve">Button </w:t>
-      </w:r>
-      <w:proofErr w:type="spellStart"/>
-      <w:r>
-        <w:t>myButton</w:t>
-      </w:r>
-      <w:proofErr w:type="spellEnd"/>
-      <w:r>
-        <w:t xml:space="preserve"> = new </w:t>
-      </w:r>
-      <w:proofErr w:type="gramStart"/>
-      <w:r>
-        <w:t>Button(</w:t>
-      </w:r>
-      <w:proofErr w:type="gramEnd"/>
-      <w:r>
-        <w:t>); // Create a new Button control</w:t>
-      </w:r>
-    </w:p>
-    <w:p>
-      <w:r>
-        <w:t xml:space="preserve">Label </w:t>
-      </w:r>
-      <w:proofErr w:type="spellStart"/>
-      <w:r>
-        <w:t>myLabel</w:t>
-      </w:r>
-      <w:proofErr w:type="spellEnd"/>
-      <w:r>
-        <w:t xml:space="preserve"> = new </w:t>
-      </w:r>
-      <w:proofErr w:type="gramStart"/>
-      <w:r>
-        <w:t>Label(</w:t>
-      </w:r>
-      <w:proofErr w:type="gramEnd"/>
-      <w:r>
-        <w:t>);     // Create a new Label control</w:t>
-      </w:r>
-    </w:p>
-    <w:p>
-      <w:proofErr w:type="spellStart"/>
-      <w:r>
-        <w:t>TextBox</w:t>
-      </w:r>
-      <w:proofErr w:type="spellEnd"/>
-      <w:r>
-        <w:t xml:space="preserve"> </w:t>
-      </w:r>
-      <w:proofErr w:type="spellStart"/>
-      <w:r>
-        <w:t>myTextBox</w:t>
-      </w:r>
-      <w:proofErr w:type="spellEnd"/>
-      <w:r>
-        <w:t xml:space="preserve"> = new </w:t>
-      </w:r>
-      <w:proofErr w:type="spellStart"/>
-      <w:proofErr w:type="gramStart"/>
-      <w:r>
-        <w:t>TextBox</w:t>
+      <w:proofErr w:type="spellStart"/>
+      <w:r>
+        <w:t>myButton.Click</w:t>
+      </w:r>
+      <w:proofErr w:type="spellEnd"/>
+      <w:r>
+        <w:t xml:space="preserve"> += new </w:t>
+      </w:r>
+      <w:proofErr w:type="spellStart"/>
+      <w:r>
+        <w:t>System.EventHandler</w:t>
       </w:r>
       <w:proofErr w:type="spellEnd"/>
       <w:r>
         <w:t>(</w:t>
       </w:r>
-      <w:proofErr w:type="gramEnd"/>
-      <w:r>
-        <w:t xml:space="preserve">); // Create a new </w:t>
-      </w:r>
-      <w:proofErr w:type="spellStart"/>
-      <w:r>
-        <w:t>TextBox</w:t>
-      </w:r>
-      <w:proofErr w:type="spellEnd"/>
-      <w:r>
-        <w:t xml:space="preserve"> control</w:t>
+      <w:proofErr w:type="spellStart"/>
+      <w:r>
+        <w:t>MyButtonClickEventHandler</w:t>
+      </w:r>
+      <w:proofErr w:type="spellEnd"/>
+      <w:r>
+        <w:t>); // Bind the event handler</w:t>
       </w:r>
     </w:p>
     <w:p/>
     <w:p>
-      <w:proofErr w:type="spellStart"/>
-      <w:proofErr w:type="gramStart"/>
-      <w:r>
-        <w:t>this.Controls.Add</w:t>
-      </w:r>
-      <w:proofErr w:type="spellEnd"/>
-      <w:proofErr w:type="gramEnd"/>
+      <w:r>
+        <w:t>// Event handler method:</w:t>
+      </w:r>
+    </w:p>
+    <w:p>
+      <w:r>
+        <w:t xml:space="preserve">private void </w:t>
+      </w:r>
+      <w:proofErr w:type="spellStart"/>
+      <w:proofErr w:type="gramStart"/>
+      <w:r>
+        <w:t>MyButtonClickEventHandler</w:t>
+      </w:r>
+      <w:proofErr w:type="spellEnd"/>
       <w:r>
         <w:t>(</w:t>
       </w:r>
-      <w:proofErr w:type="spellStart"/>
-      <w:r>
-        <w:t>myButton</w:t>
-      </w:r>
-      <w:proofErr w:type="spellEnd"/>
-      <w:r>
-        <w:t>);   // Add the button to the Form's controls collection</w:t>
-      </w:r>
-    </w:p>
-    <w:p>
-      <w:proofErr w:type="spellStart"/>
-      <w:proofErr w:type="gramStart"/>
-      <w:r>
-        <w:t>this.Controls.Add</w:t>
-      </w:r>
-      <w:proofErr w:type="spellEnd"/>
-      <w:proofErr w:type="gramEnd"/>
-      <w:r>
-        <w:t>(</w:t>
-      </w:r>
-      <w:proofErr w:type="spellStart"/>
-      <w:r>
-        <w:t>myLabel</w:t>
-      </w:r>
-      <w:proofErr w:type="spellEnd"/>
-      <w:r>
-        <w:t>);    // Add the label to the Form</w:t>
-      </w:r>
-    </w:p>
-    <w:p>
-      <w:proofErr w:type="spellStart"/>
-      <w:proofErr w:type="gramStart"/>
-      <w:r>
-        <w:t>this.Controls.Add</w:t>
-      </w:r>
-      <w:proofErr w:type="spellEnd"/>
-      <w:proofErr w:type="gramEnd"/>
-      <w:r>
-        <w:t>(</w:t>
-      </w:r>
-      <w:proofErr w:type="spellStart"/>
-      <w:r>
-        <w:t>myTextBox</w:t>
-      </w:r>
-      <w:proofErr w:type="spellEnd"/>
-      <w:r>
-        <w:t>);  // Add the textbox to the Form</w:t>
-      </w:r>
-    </w:p>
-    <w:p/>
-    <w:p>
-      <w:pPr>
-        <w:spacing w:before="240" w:after="240"/>
-        <w:rPr>
-          <w:b/>
-        </w:rPr>
-      </w:pPr>
-      <w:r>
-        <w:rPr>
-          <w:b/>
-        </w:rPr>
-        <w:t>2. Setting Control Properties</w:t>
-      </w:r>
-    </w:p>
-    <w:p>
-      <w:pPr>
-        <w:spacing w:before="240" w:after="240"/>
-      </w:pPr>
-      <w:r>
-        <w:t>You can set properti</w:t>
-      </w:r>
-      <w:r>
-        <w:t xml:space="preserve">es of controls after creating them. Common properties include </w:t>
-      </w:r>
-      <w:r>
-        <w:rPr>
-          <w:rFonts w:ascii="Roboto Mono" w:eastAsia="Roboto Mono" w:hAnsi="Roboto Mono" w:cs="Roboto Mono"/>
-          <w:color w:val="188038"/>
-        </w:rPr>
-        <w:t>Text</w:t>
-      </w:r>
-      <w:r>
-        <w:t xml:space="preserve">, </w:t>
-      </w:r>
-      <w:r>
-        <w:rPr>
-          <w:rFonts w:ascii="Roboto Mono" w:eastAsia="Roboto Mono" w:hAnsi="Roboto Mono" w:cs="Roboto Mono"/>
-          <w:color w:val="188038"/>
-        </w:rPr>
-        <w:t>Location</w:t>
-      </w:r>
-      <w:r>
-        <w:t xml:space="preserve">, </w:t>
-      </w:r>
-      <w:r>
-        <w:rPr>
-          <w:rFonts w:ascii="Roboto Mono" w:eastAsia="Roboto Mono" w:hAnsi="Roboto Mono" w:cs="Roboto Mono"/>
-          <w:color w:val="188038"/>
-        </w:rPr>
-        <w:t>Size</w:t>
-      </w:r>
-      <w:r>
-        <w:t xml:space="preserve">, </w:t>
-      </w:r>
-      <w:r>
-        <w:rPr>
-          <w:rFonts w:ascii="Roboto Mono" w:eastAsia="Roboto Mono" w:hAnsi="Roboto Mono" w:cs="Roboto Mono"/>
-          <w:color w:val="188038"/>
-        </w:rPr>
-        <w:t>Name</w:t>
-      </w:r>
-      <w:r>
-        <w:t xml:space="preserve">, </w:t>
-      </w:r>
-      <w:r>
-        <w:rPr>
-          <w:rFonts w:ascii="Roboto Mono" w:eastAsia="Roboto Mono" w:hAnsi="Roboto Mono" w:cs="Roboto Mono"/>
-          <w:color w:val="188038"/>
-        </w:rPr>
-        <w:t>Visible</w:t>
-      </w:r>
-      <w:r>
-        <w:t xml:space="preserve">, </w:t>
-      </w:r>
-      <w:r>
-        <w:rPr>
-          <w:rFonts w:ascii="Roboto Mono" w:eastAsia="Roboto Mono" w:hAnsi="Roboto Mono" w:cs="Roboto Mono"/>
-          <w:color w:val="188038"/>
-        </w:rPr>
-        <w:t>Enabled</w:t>
-      </w:r>
-      <w:r>
-        <w:t xml:space="preserve">, </w:t>
-      </w:r>
-      <w:r>
-        <w:rPr>
-          <w:rFonts w:ascii="Roboto Mono" w:eastAsia="Roboto Mono" w:hAnsi="Roboto Mono" w:cs="Roboto Mono"/>
-          <w:color w:val="188038"/>
-        </w:rPr>
-        <w:t>Font</w:t>
-      </w:r>
-      <w:r>
-        <w:t xml:space="preserve">, </w:t>
-      </w:r>
-      <w:proofErr w:type="spellStart"/>
-      <w:r>
-        <w:rPr>
-          <w:rFonts w:ascii="Roboto Mono" w:eastAsia="Roboto Mono" w:hAnsi="Roboto Mono" w:cs="Roboto Mono"/>
-          <w:color w:val="188038"/>
-        </w:rPr>
-        <w:t>ForeColor</w:t>
-      </w:r>
-      <w:proofErr w:type="spellEnd"/>
-      <w:r>
-        <w:t xml:space="preserve">, </w:t>
-      </w:r>
-      <w:proofErr w:type="spellStart"/>
-      <w:r>
-        <w:rPr>
-          <w:rFonts w:ascii="Roboto Mono" w:eastAsia="Roboto Mono" w:hAnsi="Roboto Mono" w:cs="Roboto Mono"/>
-          <w:color w:val="188038"/>
-        </w:rPr>
-        <w:t>BackColor</w:t>
-      </w:r>
-      <w:proofErr w:type="spellEnd"/>
-      <w:r>
-        <w:t>, etc.</w:t>
-      </w:r>
-    </w:p>
-    <w:p>
-      <w:r>
-        <w:t>C#</w:t>
-      </w:r>
-    </w:p>
-    <w:p>
-      <w:proofErr w:type="spellStart"/>
-      <w:r>
-        <w:t>myButton.Text</w:t>
-      </w:r>
-      <w:proofErr w:type="spellEnd"/>
-      <w:r>
-        <w:t xml:space="preserve"> = "Click Me!";</w:t>
-      </w:r>
-    </w:p>
-    <w:p>
-      <w:proofErr w:type="spellStart"/>
-      <w:r>
-        <w:t>myButton.Name</w:t>
-      </w:r>
-      <w:proofErr w:type="spellEnd"/>
-      <w:r>
-        <w:t xml:space="preserve"> = "</w:t>
-      </w:r>
-      <w:proofErr w:type="spellStart"/>
-      <w:r>
-        <w:t>myDynamicButton</w:t>
-      </w:r>
-      <w:proofErr w:type="spellEnd"/>
-      <w:r>
-        <w:t>"; // Set a name to easily reference it later</w:t>
-      </w:r>
-    </w:p>
-    <w:p>
-      <w:proofErr w:type="spellStart"/>
-      <w:r>
-        <w:t>myButton.Location</w:t>
-      </w:r>
-      <w:proofErr w:type="spellEnd"/>
-      <w:r>
-        <w:t xml:space="preserve"> = new </w:t>
-      </w:r>
-      <w:proofErr w:type="spellStart"/>
-      <w:proofErr w:type="gramStart"/>
-      <w:r>
-        <w:t>System.Drawing.Point</w:t>
-      </w:r>
-      <w:proofErr w:type="spellEnd"/>
-      <w:proofErr w:type="gramEnd"/>
-      <w:r>
-        <w:t>(50, 50); // Set position (X, Y coordinates)</w:t>
-      </w:r>
-    </w:p>
-    <w:p>
-      <w:proofErr w:type="spellStart"/>
-      <w:r>
-        <w:t>myButton.Size</w:t>
-      </w:r>
-      <w:proofErr w:type="spellEnd"/>
-      <w:r>
-        <w:t xml:space="preserve"> = new </w:t>
-      </w:r>
-      <w:proofErr w:type="spellStart"/>
-      <w:proofErr w:type="gramStart"/>
-      <w:r>
-        <w:t>System.Drawing.Size</w:t>
-      </w:r>
-      <w:proofErr w:type="spellEnd"/>
-      <w:proofErr w:type="gramEnd"/>
-      <w:r>
-        <w:t>(100, 30);    // Set size (Width, Height)</w:t>
-      </w:r>
-    </w:p>
-    <w:p/>
-    <w:p>
-      <w:proofErr w:type="spellStart"/>
-      <w:r>
-        <w:t>myLabel.Text</w:t>
-      </w:r>
-      <w:proofErr w:type="spellEnd"/>
-      <w:r>
-        <w:t xml:space="preserve"> = "Dynamic Label:";</w:t>
-      </w:r>
-    </w:p>
-    <w:p>
-      <w:proofErr w:type="spellStart"/>
-      <w:r>
-        <w:t>myLabel.Location</w:t>
-      </w:r>
-      <w:proofErr w:type="spellEnd"/>
-      <w:r>
-        <w:t xml:space="preserve"> = new </w:t>
-      </w:r>
-      <w:proofErr w:type="spellStart"/>
-      <w:proofErr w:type="gramStart"/>
-      <w:r>
-        <w:t>System.Drawing.Point</w:t>
-      </w:r>
-      <w:proofErr w:type="spellEnd"/>
-      <w:proofErr w:type="gramEnd"/>
-      <w:r>
-        <w:t>(50, 20);</w:t>
-      </w:r>
-    </w:p>
-    <w:p/>
-    <w:p>
-      <w:proofErr w:type="spellStart"/>
-      <w:r>
-        <w:t>myTextBox.Location</w:t>
-      </w:r>
-      <w:proofErr w:type="spellEnd"/>
-      <w:r>
-        <w:t xml:space="preserve"> = new </w:t>
-      </w:r>
-      <w:proofErr w:type="spellStart"/>
-      <w:proofErr w:type="gramStart"/>
-      <w:r>
-        <w:t>System.Drawing.Point</w:t>
-      </w:r>
-      <w:proofErr w:type="spellEnd"/>
-      <w:proofErr w:type="gramEnd"/>
-      <w:r>
-        <w:t>(50, 80);</w:t>
-      </w:r>
-    </w:p>
-    <w:p>
-      <w:proofErr w:type="spellStart"/>
-      <w:r>
-        <w:t>myTextBox.Width</w:t>
-      </w:r>
-      <w:proofErr w:type="spellEnd"/>
-      <w:r>
-        <w:t xml:space="preserve"> = 200;</w:t>
-      </w:r>
-    </w:p>
-    <w:p/>
-    <w:p>
-      <w:pPr>
-        <w:spacing w:before="240" w:after="240"/>
-        <w:rPr>
-          <w:b/>
-        </w:rPr>
-      </w:pPr>
-      <w:r>
-        <w:rPr>
-          <w:b/>
-        </w:rPr>
-        <w:t>3. Binding Events</w:t>
-      </w:r>
-    </w:p>
-    <w:p>
-      <w:pPr>
-        <w:spacing w:before="240" w:after="240"/>
-      </w:pPr>
-      <w:r>
-        <w:t xml:space="preserve">To make controls interactive, you need to bind event handlers to their events. Common events include </w:t>
-      </w:r>
-      <w:r>
-        <w:rPr>
-          <w:rFonts w:ascii="Roboto Mono" w:eastAsia="Roboto Mono" w:hAnsi="Roboto Mono" w:cs="Roboto Mono"/>
-          <w:color w:val="188038"/>
-        </w:rPr>
-        <w:t>Click</w:t>
-      </w:r>
-      <w:r>
-        <w:t xml:space="preserve">, </w:t>
-      </w:r>
-      <w:proofErr w:type="spellStart"/>
-      <w:r>
-        <w:rPr>
-          <w:rFonts w:ascii="Roboto Mono" w:eastAsia="Roboto Mono" w:hAnsi="Roboto Mono" w:cs="Roboto Mono"/>
-          <w:color w:val="188038"/>
-        </w:rPr>
-        <w:t>TextChanged</w:t>
-      </w:r>
-      <w:proofErr w:type="spellEnd"/>
-      <w:r>
-        <w:t xml:space="preserve">, </w:t>
-      </w:r>
-      <w:proofErr w:type="spellStart"/>
-      <w:r>
-        <w:rPr>
-          <w:rFonts w:ascii="Roboto Mono" w:eastAsia="Roboto Mono" w:hAnsi="Roboto Mono" w:cs="Roboto Mono"/>
-          <w:color w:val="188038"/>
-        </w:rPr>
-        <w:t>KeyPress</w:t>
-      </w:r>
-      <w:proofErr w:type="spellEnd"/>
-      <w:r>
-        <w:t xml:space="preserve">, </w:t>
-      </w:r>
-      <w:proofErr w:type="spellStart"/>
-      <w:r>
-        <w:rPr>
-          <w:rFonts w:ascii="Roboto Mono" w:eastAsia="Roboto Mono" w:hAnsi="Roboto Mono" w:cs="Roboto Mono"/>
-          <w:color w:val="188038"/>
-        </w:rPr>
-        <w:t>MouseEnter</w:t>
-      </w:r>
-      <w:proofErr w:type="spellEnd"/>
-      <w:r>
-        <w:t xml:space="preserve">, </w:t>
-      </w:r>
-      <w:proofErr w:type="spellStart"/>
-      <w:r>
-        <w:rPr>
-          <w:rFonts w:ascii="Roboto Mono" w:eastAsia="Roboto Mono" w:hAnsi="Roboto Mono" w:cs="Roboto Mono"/>
-          <w:color w:val="188038"/>
-        </w:rPr>
-        <w:t>MouseLeave</w:t>
-      </w:r>
-      <w:proofErr w:type="spellEnd"/>
-      <w:r>
-        <w:t>, et</w:t>
-      </w:r>
-      <w:r>
-        <w:t>c.</w:t>
-      </w:r>
-    </w:p>
-    <w:p>
-      <w:r>
-        <w:t>C#</w:t>
-      </w:r>
-    </w:p>
-    <w:p>
-      <w:r>
-        <w:t>// Example for Button Click event:</w:t>
-      </w:r>
-    </w:p>
-    <w:p/>
-    <w:p>
-      <w:proofErr w:type="spellStart"/>
-      <w:r>
-        <w:t>myButton.Click</w:t>
-      </w:r>
-      <w:proofErr w:type="spellEnd"/>
-      <w:r>
-        <w:t xml:space="preserve"> += new </w:t>
-      </w:r>
-      <w:proofErr w:type="spellStart"/>
-      <w:r>
-        <w:t>System.EventHandler</w:t>
-      </w:r>
-      <w:proofErr w:type="spellEnd"/>
-      <w:r>
-        <w:t>(</w:t>
-      </w:r>
-      <w:proofErr w:type="spellStart"/>
-      <w:r>
-        <w:t>MyButtonClickEventHandler</w:t>
-      </w:r>
-      <w:proofErr w:type="spellEnd"/>
-      <w:r>
-        <w:t>); // Bind the event handler</w:t>
-      </w:r>
-    </w:p>
-    <w:p/>
-    <w:p>
-      <w:r>
-        <w:t>// Event handler method:</w:t>
-      </w:r>
-    </w:p>
-    <w:p>
-      <w:r>
-        <w:t xml:space="preserve">private void </w:t>
-      </w:r>
-      <w:proofErr w:type="spellStart"/>
-      <w:proofErr w:type="gramStart"/>
-      <w:r>
-        <w:t>MyButtonClickEventHandler</w:t>
-      </w:r>
-      <w:proofErr w:type="spellEnd"/>
-      <w:r>
-        <w:t>(</w:t>
-      </w:r>
       <w:proofErr w:type="gramEnd"/>
       <w:r>
         <w:t xml:space="preserve">object sender, </w:t>
@@ -2084,10 +1574,7 @@
       </w:r>
       <w:proofErr w:type="spellStart"/>
       <w:r>
-        <w:t>MessageBox.S</w:t>
-      </w:r>
-      <w:r>
-        <w:t>how</w:t>
+        <w:t>MessageBox.Show</w:t>
       </w:r>
       <w:proofErr w:type="spellEnd"/>
       <w:r>
@@ -2361,10 +1848,7 @@
         <w:t>(control)</w:t>
       </w:r>
       <w:r>
-        <w:t>: Adds the created control to the Form'</w:t>
-      </w:r>
-      <w:r>
-        <w:t xml:space="preserve">s </w:t>
+        <w:t xml:space="preserve">: Adds the created control to the Form's </w:t>
       </w:r>
       <w:r>
         <w:rPr>
@@ -2469,15 +1953,7 @@
           <w:b/>
           <w:color w:val="188038"/>
         </w:rPr>
-        <w:t>control.</w:t>
-      </w:r>
-      <w:r>
-        <w:rPr>
-          <w:rFonts w:ascii="Roboto Mono" w:eastAsia="Roboto Mono" w:hAnsi="Roboto Mono" w:cs="Roboto Mono"/>
-          <w:b/>
-          <w:color w:val="188038"/>
-        </w:rPr>
-        <w:t>Event</w:t>
+        <w:t>control.Event</w:t>
       </w:r>
       <w:proofErr w:type="spellEnd"/>
       <w:proofErr w:type="gramEnd"/>
@@ -2577,10 +2053,7 @@
         <w:t>Event Handler Methods</w:t>
       </w:r>
       <w:r>
-        <w:t>: These methods are executed when the corresponding event occurs</w:t>
-      </w:r>
-      <w:r>
-        <w:t xml:space="preserve">. They have a specific signature: </w:t>
+        <w:t xml:space="preserve">: These methods are executed when the corresponding event occurs. They have a specific signature: </w:t>
       </w:r>
       <w:r>
         <w:rPr>
@@ -2668,10 +2141,7 @@
         <w:t>e</w:t>
       </w:r>
       <w:r>
-        <w:t xml:space="preserve">: Event arguments (specific to the event type, often contains event-related </w:t>
-      </w:r>
-      <w:r>
-        <w:t>information).</w:t>
+        <w:t>: Event arguments (specific to the event type, often contains event-related information).</w:t>
       </w:r>
     </w:p>
     <w:p>
@@ -2685,7 +2155,6 @@
         <w:rPr>
           <w:b/>
         </w:rPr>
-        <w:lastRenderedPageBreak/>
         <w:t>4. Setting Control Location (Layout)</w:t>
       </w:r>
     </w:p>
@@ -2705,6 +2174,7 @@
           <w:b/>
           <w:color w:val="188038"/>
         </w:rPr>
+        <w:lastRenderedPageBreak/>
         <w:t>control.Location</w:t>
       </w:r>
       <w:proofErr w:type="spellEnd"/>
@@ -2746,10 +2216,7 @@
         <w:t>x</w:t>
       </w:r>
       <w:r>
-        <w:t xml:space="preserve"> is the horizontal coordinate, and</w:t>
-      </w:r>
-      <w:r>
-        <w:t xml:space="preserve"> </w:t>
+        <w:t xml:space="preserve"> is the horizontal coordinate, and </w:t>
       </w:r>
       <w:r>
         <w:rPr>
@@ -3053,10 +2520,7 @@
       </w:r>
       <w:proofErr w:type="gramStart"/>
       <w:r>
-        <w:t>But</w:t>
-      </w:r>
-      <w:r>
-        <w:t>ton(</w:t>
+        <w:t>Button(</w:t>
       </w:r>
       <w:proofErr w:type="gramEnd"/>
       <w:r>
@@ -3153,10 +2617,7 @@
       </w:r>
       <w:proofErr w:type="spellEnd"/>
       <w:r>
-        <w:t xml:space="preserve"> +</w:t>
-      </w:r>
-      <w:r>
-        <w:t xml:space="preserve">= new </w:t>
+        <w:t xml:space="preserve"> += new </w:t>
       </w:r>
       <w:proofErr w:type="spellStart"/>
       <w:r>
@@ -3265,10 +2726,7 @@
       </w:r>
       <w:proofErr w:type="spellStart"/>
       <w:r>
-        <w:t>dynamicLa</w:t>
-      </w:r>
-      <w:r>
-        <w:t>bel.Location</w:t>
+        <w:t>dynamicLabel.Location</w:t>
       </w:r>
       <w:proofErr w:type="spellEnd"/>
       <w:r>
@@ -3311,14 +2769,231 @@
     <w:p/>
     <w:p>
       <w:r>
+        <w:t xml:space="preserve">        // Create </w:t>
+      </w:r>
+      <w:proofErr w:type="spellStart"/>
+      <w:r>
+        <w:t>TextBox</w:t>
+      </w:r>
+      <w:proofErr w:type="spellEnd"/>
+    </w:p>
+    <w:p>
+      <w:r>
+        <w:t xml:space="preserve">        </w:t>
+      </w:r>
+      <w:proofErr w:type="spellStart"/>
+      <w:r>
+        <w:t>dynamicTextBox</w:t>
+      </w:r>
+      <w:proofErr w:type="spellEnd"/>
+      <w:r>
+        <w:t xml:space="preserve"> = new </w:t>
+      </w:r>
+      <w:proofErr w:type="spellStart"/>
+      <w:proofErr w:type="gramStart"/>
+      <w:r>
+        <w:t>TextBox</w:t>
+      </w:r>
+      <w:proofErr w:type="spellEnd"/>
+      <w:r>
+        <w:t>(</w:t>
+      </w:r>
+      <w:proofErr w:type="gramEnd"/>
+      <w:r>
+        <w:t>);</w:t>
+      </w:r>
+    </w:p>
+    <w:p>
+      <w:r>
+        <w:t xml:space="preserve">        </w:t>
+      </w:r>
+      <w:proofErr w:type="spellStart"/>
+      <w:r>
+        <w:t>dynamicTextBox.Location</w:t>
+      </w:r>
+      <w:proofErr w:type="spellEnd"/>
+      <w:r>
+        <w:t xml:space="preserve"> = new </w:t>
+      </w:r>
+      <w:proofErr w:type="spellStart"/>
+      <w:proofErr w:type="gramStart"/>
+      <w:r>
+        <w:t>System.Drawing.Point</w:t>
+      </w:r>
+      <w:proofErr w:type="spellEnd"/>
+      <w:proofErr w:type="gramEnd"/>
+      <w:r>
+        <w:t>(50, 80);</w:t>
+      </w:r>
+    </w:p>
+    <w:p>
+      <w:r>
         <w:lastRenderedPageBreak/>
-        <w:t xml:space="preserve">        // Create </w:t>
+        <w:t xml:space="preserve">        </w:t>
+      </w:r>
+      <w:proofErr w:type="spellStart"/>
+      <w:r>
+        <w:t>dynamicTextBox.Width</w:t>
+      </w:r>
+      <w:proofErr w:type="spellEnd"/>
+      <w:r>
+        <w:t xml:space="preserve"> = 200;</w:t>
+      </w:r>
+    </w:p>
+    <w:p>
+      <w:r>
+        <w:t xml:space="preserve">        </w:t>
+      </w:r>
+      <w:proofErr w:type="spellStart"/>
+      <w:r>
+        <w:t>dynamicTextBox.TextChanged</w:t>
+      </w:r>
+      <w:proofErr w:type="spellEnd"/>
+      <w:r>
+        <w:t xml:space="preserve"> += new </w:t>
+      </w:r>
+      <w:proofErr w:type="spellStart"/>
+      <w:r>
+        <w:t>System.EventHandler</w:t>
+      </w:r>
+      <w:proofErr w:type="spellEnd"/>
+      <w:r>
+        <w:t>(</w:t>
+      </w:r>
+      <w:proofErr w:type="spellStart"/>
+      <w:r>
+        <w:t>MyTextBoxTextChangedEventHandler</w:t>
+      </w:r>
+      <w:proofErr w:type="spellEnd"/>
+      <w:r>
+        <w:t>);</w:t>
+      </w:r>
+    </w:p>
+    <w:p>
+      <w:r>
+        <w:t xml:space="preserve">        </w:t>
+      </w:r>
+      <w:proofErr w:type="spellStart"/>
+      <w:proofErr w:type="gramStart"/>
+      <w:r>
+        <w:t>this.Controls.Add</w:t>
+      </w:r>
+      <w:proofErr w:type="spellEnd"/>
+      <w:proofErr w:type="gramEnd"/>
+      <w:r>
+        <w:t>(</w:t>
+      </w:r>
+      <w:proofErr w:type="spellStart"/>
+      <w:r>
+        <w:t>dynamicTextBox</w:t>
+      </w:r>
+      <w:proofErr w:type="spellEnd"/>
+      <w:r>
+        <w:t>);</w:t>
+      </w:r>
+    </w:p>
+    <w:p>
+      <w:r>
+        <w:t xml:space="preserve">    }</w:t>
+      </w:r>
+    </w:p>
+    <w:p/>
+    <w:p>
+      <w:r>
+        <w:t xml:space="preserve">    private void </w:t>
+      </w:r>
+      <w:proofErr w:type="spellStart"/>
+      <w:proofErr w:type="gramStart"/>
+      <w:r>
+        <w:t>MyButtonClickEventHandler</w:t>
+      </w:r>
+      <w:proofErr w:type="spellEnd"/>
+      <w:r>
+        <w:t>(</w:t>
+      </w:r>
+      <w:proofErr w:type="gramEnd"/>
+      <w:r>
+        <w:t xml:space="preserve">object sender, </w:t>
+      </w:r>
+      <w:proofErr w:type="spellStart"/>
+      <w:r>
+        <w:t>System.EventArgs</w:t>
+      </w:r>
+      <w:proofErr w:type="spellEnd"/>
+      <w:r>
+        <w:t xml:space="preserve"> e)</w:t>
+      </w:r>
+    </w:p>
+    <w:p>
+      <w:r>
+        <w:t xml:space="preserve">    {</w:t>
+      </w:r>
+    </w:p>
+    <w:p>
+      <w:r>
+        <w:t xml:space="preserve">        </w:t>
+      </w:r>
+      <w:proofErr w:type="spellStart"/>
+      <w:r>
+        <w:t>MessageBox.Show</w:t>
+      </w:r>
+      <w:proofErr w:type="spellEnd"/>
+      <w:r>
+        <w:t xml:space="preserve">("Button Clicked! Text in </w:t>
       </w:r>
       <w:proofErr w:type="spellStart"/>
       <w:r>
         <w:t>TextBox</w:t>
       </w:r>
       <w:proofErr w:type="spellEnd"/>
+      <w:r>
+        <w:t xml:space="preserve">: " + </w:t>
+      </w:r>
+      <w:proofErr w:type="spellStart"/>
+      <w:r>
+        <w:t>dynamicTextBox.Text</w:t>
+      </w:r>
+      <w:proofErr w:type="spellEnd"/>
+      <w:r>
+        <w:t>);</w:t>
+      </w:r>
+    </w:p>
+    <w:p>
+      <w:r>
+        <w:t xml:space="preserve">    }</w:t>
+      </w:r>
+    </w:p>
+    <w:p/>
+    <w:p>
+      <w:r>
+        <w:t xml:space="preserve">    private void </w:t>
+      </w:r>
+      <w:proofErr w:type="spellStart"/>
+      <w:proofErr w:type="gramStart"/>
+      <w:r>
+        <w:t>MyTextBoxTextChangedEventHandler</w:t>
+      </w:r>
+      <w:proofErr w:type="spellEnd"/>
+      <w:r>
+        <w:t>(</w:t>
+      </w:r>
+      <w:proofErr w:type="gramEnd"/>
+      <w:r>
+        <w:t xml:space="preserve">object sender, </w:t>
+      </w:r>
+      <w:proofErr w:type="spellStart"/>
+      <w:r>
+        <w:t>System.EventArgs</w:t>
+      </w:r>
+      <w:proofErr w:type="spellEnd"/>
+      <w:r>
+        <w:t xml:space="preserve"> e)</w:t>
+      </w:r>
+    </w:p>
+    <w:p>
+      <w:r>
+        <w:t xml:space="preserve">    {</w:t>
+      </w:r>
     </w:p>
     <w:p>
       <w:r>
@@ -3326,246 +3001,23 @@
       </w:r>
       <w:proofErr w:type="spellStart"/>
       <w:r>
-        <w:t>dynamicTextBox</w:t>
-      </w:r>
-      <w:proofErr w:type="spellEnd"/>
-      <w:r>
-        <w:t xml:space="preserve"> = new </w:t>
-      </w:r>
-      <w:proofErr w:type="spellStart"/>
-      <w:proofErr w:type="gramStart"/>
+        <w:t>dynamicLabel.Text</w:t>
+      </w:r>
+      <w:proofErr w:type="spellEnd"/>
+      <w:r>
+        <w:t xml:space="preserve"> = "Text in </w:t>
+      </w:r>
+      <w:proofErr w:type="spellStart"/>
       <w:r>
         <w:t>TextBox</w:t>
       </w:r>
       <w:proofErr w:type="spellEnd"/>
       <w:r>
-        <w:t>(</w:t>
-      </w:r>
-      <w:proofErr w:type="gramEnd"/>
-      <w:r>
-        <w:t>);</w:t>
-      </w:r>
-    </w:p>
-    <w:p>
-      <w:r>
-        <w:t xml:space="preserve">        </w:t>
-      </w:r>
-      <w:proofErr w:type="spellStart"/>
-      <w:r>
-        <w:t>dynamicTextBox.Location</w:t>
-      </w:r>
-      <w:proofErr w:type="spellEnd"/>
-      <w:r>
-        <w:t xml:space="preserve"> = new </w:t>
-      </w:r>
-      <w:proofErr w:type="spellStart"/>
-      <w:proofErr w:type="gramStart"/>
-      <w:r>
-        <w:t>System.Drawing.Point</w:t>
-      </w:r>
-      <w:proofErr w:type="spellEnd"/>
-      <w:proofErr w:type="gramEnd"/>
-      <w:r>
-        <w:t>(50, 80);</w:t>
-      </w:r>
-    </w:p>
-    <w:p>
-      <w:r>
-        <w:t xml:space="preserve">        </w:t>
-      </w:r>
-      <w:proofErr w:type="spellStart"/>
-      <w:r>
-        <w:t>dynamicTextBox.Width</w:t>
-      </w:r>
-      <w:proofErr w:type="spellEnd"/>
-      <w:r>
-        <w:t xml:space="preserve"> = 200;</w:t>
-      </w:r>
-    </w:p>
-    <w:p>
-      <w:r>
-        <w:t xml:space="preserve">        </w:t>
-      </w:r>
-      <w:proofErr w:type="spellStart"/>
-      <w:r>
-        <w:t>dynamicTextBox.TextChanged</w:t>
-      </w:r>
-      <w:proofErr w:type="spellEnd"/>
-      <w:r>
-        <w:t xml:space="preserve"> += new </w:t>
-      </w:r>
-      <w:proofErr w:type="spellStart"/>
-      <w:r>
-        <w:t>System.EventHandler</w:t>
-      </w:r>
-      <w:proofErr w:type="spellEnd"/>
-      <w:r>
-        <w:t>(</w:t>
-      </w:r>
-      <w:proofErr w:type="spellStart"/>
-      <w:r>
-        <w:t>MyTextBoxTextChangedEventHandler</w:t>
-      </w:r>
-      <w:proofErr w:type="spellEnd"/>
-      <w:r>
-        <w:t>);</w:t>
-      </w:r>
-    </w:p>
-    <w:p>
-      <w:r>
-        <w:t xml:space="preserve">        </w:t>
-      </w:r>
-      <w:proofErr w:type="spellStart"/>
-      <w:proofErr w:type="gramStart"/>
-      <w:r>
-        <w:t>this.Controls.Add</w:t>
-      </w:r>
-      <w:proofErr w:type="spellEnd"/>
-      <w:proofErr w:type="gramEnd"/>
-      <w:r>
-        <w:t>(</w:t>
-      </w:r>
-      <w:proofErr w:type="spellStart"/>
-      <w:r>
-        <w:t>dynamicTextBox</w:t>
-      </w:r>
-      <w:proofErr w:type="spellEnd"/>
-      <w:r>
-        <w:t>);</w:t>
-      </w:r>
-    </w:p>
-    <w:p>
-      <w:r>
-        <w:t xml:space="preserve">    }</w:t>
-      </w:r>
-    </w:p>
-    <w:p/>
-    <w:p>
-      <w:r>
-        <w:t xml:space="preserve">    private void </w:t>
-      </w:r>
-      <w:proofErr w:type="spellStart"/>
-      <w:proofErr w:type="gramStart"/>
-      <w:r>
-        <w:t>MyButtonClickEventHandler</w:t>
-      </w:r>
-      <w:proofErr w:type="spellEnd"/>
-      <w:r>
-        <w:t>(</w:t>
-      </w:r>
-      <w:proofErr w:type="gramEnd"/>
-      <w:r>
-        <w:t xml:space="preserve">object sender, </w:t>
-      </w:r>
-      <w:proofErr w:type="spellStart"/>
-      <w:r>
-        <w:t>System.EventArg</w:t>
-      </w:r>
-      <w:r>
-        <w:t>s</w:t>
-      </w:r>
-      <w:proofErr w:type="spellEnd"/>
-      <w:r>
-        <w:t xml:space="preserve"> e)</w:t>
-      </w:r>
-    </w:p>
-    <w:p>
-      <w:r>
-        <w:t xml:space="preserve">    {</w:t>
-      </w:r>
-    </w:p>
-    <w:p>
-      <w:r>
-        <w:t xml:space="preserve">        </w:t>
-      </w:r>
-      <w:proofErr w:type="spellStart"/>
-      <w:r>
-        <w:t>MessageBox.Show</w:t>
-      </w:r>
-      <w:proofErr w:type="spellEnd"/>
-      <w:r>
-        <w:t xml:space="preserve">("Button Clicked! Text in </w:t>
-      </w:r>
-      <w:proofErr w:type="spellStart"/>
-      <w:r>
-        <w:t>TextBox</w:t>
-      </w:r>
-      <w:proofErr w:type="spellEnd"/>
-      <w:r>
         <w:t xml:space="preserve">: " + </w:t>
       </w:r>
       <w:proofErr w:type="spellStart"/>
       <w:r>
         <w:t>dynamicTextBox.Text</w:t>
-      </w:r>
-      <w:proofErr w:type="spellEnd"/>
-      <w:r>
-        <w:t>);</w:t>
-      </w:r>
-    </w:p>
-    <w:p>
-      <w:r>
-        <w:t xml:space="preserve">    }</w:t>
-      </w:r>
-    </w:p>
-    <w:p/>
-    <w:p>
-      <w:r>
-        <w:t xml:space="preserve">    private void </w:t>
-      </w:r>
-      <w:proofErr w:type="spellStart"/>
-      <w:proofErr w:type="gramStart"/>
-      <w:r>
-        <w:t>MyTextBoxTextChangedEventHandler</w:t>
-      </w:r>
-      <w:proofErr w:type="spellEnd"/>
-      <w:r>
-        <w:t>(</w:t>
-      </w:r>
-      <w:proofErr w:type="gramEnd"/>
-      <w:r>
-        <w:t xml:space="preserve">object sender, </w:t>
-      </w:r>
-      <w:proofErr w:type="spellStart"/>
-      <w:r>
-        <w:t>System.EventArgs</w:t>
-      </w:r>
-      <w:proofErr w:type="spellEnd"/>
-      <w:r>
-        <w:t xml:space="preserve"> e)</w:t>
-      </w:r>
-    </w:p>
-    <w:p>
-      <w:r>
-        <w:t xml:space="preserve">    {</w:t>
-      </w:r>
-    </w:p>
-    <w:p>
-      <w:r>
-        <w:t xml:space="preserve">        </w:t>
-      </w:r>
-      <w:proofErr w:type="spellStart"/>
-      <w:r>
-        <w:t>dynamicLabel.Text</w:t>
-      </w:r>
-      <w:proofErr w:type="spellEnd"/>
-      <w:r>
-        <w:t xml:space="preserve"> = "Text in </w:t>
-      </w:r>
-      <w:proofErr w:type="spellStart"/>
-      <w:r>
-        <w:t>TextBox</w:t>
-      </w:r>
-      <w:proofErr w:type="spellEnd"/>
-      <w:r>
-        <w:t xml:space="preserve">: " + </w:t>
-      </w:r>
-      <w:proofErr w:type="spellStart"/>
-      <w:r>
-        <w:t>dynamicTextBo</w:t>
-      </w:r>
-      <w:r>
-        <w:t>x.Text</w:t>
       </w:r>
       <w:proofErr w:type="spellEnd"/>
       <w:r>
@@ -3670,10 +3122,7 @@
         <w:t>Selectors</w:t>
       </w:r>
       <w:r>
-        <w:t>: jQuery sel</w:t>
-      </w:r>
-      <w:r>
-        <w:t>ectors are used to select HTML elements.</w:t>
+        <w:t>: jQuery selectors are used to select HTML elements.</w:t>
       </w:r>
     </w:p>
     <w:p>
@@ -3812,10 +3261,7 @@
         <w:t>$("selector1, selector2, ...")</w:t>
       </w:r>
       <w:r>
-        <w:t>: M</w:t>
-      </w:r>
-      <w:r>
-        <w:t>ultiple selectors.</w:t>
+        <w:t>: Multiple selectors.</w:t>
       </w:r>
     </w:p>
     <w:p>
@@ -3995,7 +3441,6 @@
           <w:rFonts w:ascii="Roboto Mono" w:eastAsia="Roboto Mono" w:hAnsi="Roboto Mono" w:cs="Roboto Mono"/>
           <w:color w:val="188038"/>
         </w:rPr>
-        <w:lastRenderedPageBreak/>
         <w:t>.hide</w:t>
       </w:r>
       <w:proofErr w:type="gramEnd"/>
@@ -4136,14 +3581,7 @@
           <w:rFonts w:ascii="Roboto Mono" w:eastAsia="Roboto Mono" w:hAnsi="Roboto Mono" w:cs="Roboto Mono"/>
           <w:color w:val="188038"/>
         </w:rPr>
-        <w:t>toggleCla</w:t>
-      </w:r>
-      <w:r>
-        <w:rPr>
-          <w:rFonts w:ascii="Roboto Mono" w:eastAsia="Roboto Mono" w:hAnsi="Roboto Mono" w:cs="Roboto Mono"/>
-          <w:color w:val="188038"/>
-        </w:rPr>
-        <w:t>ss</w:t>
+        <w:t>toggleClass</w:t>
       </w:r>
       <w:proofErr w:type="spellEnd"/>
       <w:r>
@@ -4212,6 +3650,7 @@
         <w:rPr>
           <w:b/>
         </w:rPr>
+        <w:lastRenderedPageBreak/>
         <w:t>Example jQuery Syntax:</w:t>
       </w:r>
     </w:p>
@@ -4251,10 +3690,7 @@
       </w:r>
       <w:proofErr w:type="gramEnd"/>
       <w:r>
-        <w:t>(function(){ // Click event h</w:t>
-      </w:r>
-      <w:r>
-        <w:t>andler for element with ID "</w:t>
+        <w:t>(function(){ // Click event handler for element with ID "</w:t>
       </w:r>
       <w:proofErr w:type="spellStart"/>
       <w:r>
@@ -4324,10 +3760,7 @@
         <w:spacing w:before="240" w:after="240"/>
       </w:pPr>
       <w:r>
-        <w:t>AJAX (Asynchronous JavaScript and XML) allows you to send HTTP requests to a serve</w:t>
-      </w:r>
-      <w:r>
-        <w:t xml:space="preserve">r without reloading the entire page. jQuery simplifies AJAX with methods like </w:t>
+        <w:t xml:space="preserve">AJAX (Asynchronous JavaScript and XML) allows you to send HTTP requests to a server without reloading the entire page. jQuery simplifies AJAX with methods like </w:t>
       </w:r>
       <w:proofErr w:type="gramStart"/>
       <w:r>
@@ -4578,10 +4011,7 @@
       </w:r>
       <w:proofErr w:type="spellEnd"/>
       <w:r>
-        <w:t>: Expected data type of the response (e.g.</w:t>
-      </w:r>
-      <w:r>
-        <w:t>, "json", "html", "text").</w:t>
+        <w:t>: Expected data type of the response (e.g., "json", "html", "text").</w:t>
       </w:r>
     </w:p>
     <w:p>
@@ -4806,10 +4236,7 @@
       </w:r>
       <w:proofErr w:type="gramEnd"/>
       <w:r>
-        <w:t>: $</w:t>
-      </w:r>
-      <w:r>
-        <w:t>("#</w:t>
+        <w:t>: $("#</w:t>
       </w:r>
       <w:proofErr w:type="spellStart"/>
       <w:r>
@@ -4838,60 +4265,153 @@
     </w:p>
     <w:p>
       <w:r>
+        <w:t xml:space="preserve">            </w:t>
+      </w:r>
+      <w:proofErr w:type="spellStart"/>
+      <w:r>
+        <w:t>dataType</w:t>
+      </w:r>
+      <w:proofErr w:type="spellEnd"/>
+      <w:r>
+        <w:t>: "json</w:t>
+      </w:r>
+      <w:proofErr w:type="gramStart"/>
+      <w:r>
+        <w:t xml:space="preserve">",   </w:t>
+      </w:r>
+      <w:proofErr w:type="gramEnd"/>
+      <w:r>
+        <w:t xml:space="preserve">    // Expect JSON response from PHP</w:t>
+      </w:r>
+    </w:p>
+    <w:p>
+      <w:r>
+        <w:t xml:space="preserve">            success: function(response) </w:t>
+      </w:r>
+      <w:proofErr w:type="gramStart"/>
+      <w:r>
+        <w:t>{ /</w:t>
+      </w:r>
+      <w:proofErr w:type="gramEnd"/>
+      <w:r>
+        <w:t>/ Callback function on success</w:t>
+      </w:r>
+    </w:p>
+    <w:p>
+      <w:r>
+        <w:t xml:space="preserve">                if (</w:t>
+      </w:r>
+      <w:proofErr w:type="spellStart"/>
+      <w:proofErr w:type="gramStart"/>
+      <w:r>
+        <w:t>response.status</w:t>
+      </w:r>
+      <w:proofErr w:type="spellEnd"/>
+      <w:proofErr w:type="gramEnd"/>
+      <w:r>
+        <w:t xml:space="preserve"> === "success") {</w:t>
+      </w:r>
+    </w:p>
+    <w:p>
+      <w:r>
+        <w:t xml:space="preserve">                    $("#</w:t>
+      </w:r>
+      <w:proofErr w:type="spellStart"/>
+      <w:r>
+        <w:t>resultArea</w:t>
+      </w:r>
+      <w:proofErr w:type="spellEnd"/>
+      <w:r>
+        <w:t>").</w:t>
+      </w:r>
+      <w:proofErr w:type="gramStart"/>
+      <w:r>
+        <w:t>text(</w:t>
+      </w:r>
+      <w:proofErr w:type="gramEnd"/>
+      <w:r>
+        <w:t xml:space="preserve">"Data from PHP: " + </w:t>
+      </w:r>
+      <w:proofErr w:type="spellStart"/>
+      <w:r>
+        <w:t>response.message</w:t>
+      </w:r>
+      <w:proofErr w:type="spellEnd"/>
+      <w:r>
+        <w:t>); // Update website content</w:t>
+      </w:r>
+    </w:p>
+    <w:p>
+      <w:r>
+        <w:t xml:space="preserve">                    // You can process other data from the response object here</w:t>
+      </w:r>
+    </w:p>
+    <w:p>
+      <w:r>
+        <w:t xml:space="preserve">                } else {</w:t>
+      </w:r>
+    </w:p>
+    <w:p>
+      <w:r>
+        <w:t xml:space="preserve">                    $("#</w:t>
+      </w:r>
+      <w:proofErr w:type="spellStart"/>
+      <w:r>
+        <w:t>resultArea</w:t>
+      </w:r>
+      <w:proofErr w:type="spellEnd"/>
+      <w:r>
+        <w:t>").</w:t>
+      </w:r>
+      <w:proofErr w:type="gramStart"/>
+      <w:r>
+        <w:t>text(</w:t>
+      </w:r>
+      <w:proofErr w:type="gramEnd"/>
+      <w:r>
+        <w:t xml:space="preserve">"Error from PHP: " + </w:t>
+      </w:r>
+      <w:proofErr w:type="spellStart"/>
+      <w:r>
+        <w:t>response.message</w:t>
+      </w:r>
+      <w:proofErr w:type="spellEnd"/>
+      <w:r>
+        <w:t>);</w:t>
+      </w:r>
+    </w:p>
+    <w:p>
+      <w:r>
         <w:lastRenderedPageBreak/>
-        <w:t xml:space="preserve">            </w:t>
-      </w:r>
-      <w:proofErr w:type="spellStart"/>
-      <w:r>
-        <w:t>dataType</w:t>
-      </w:r>
-      <w:proofErr w:type="spellEnd"/>
-      <w:r>
-        <w:t>: "json</w:t>
-      </w:r>
-      <w:proofErr w:type="gramStart"/>
-      <w:r>
-        <w:t xml:space="preserve">",   </w:t>
-      </w:r>
-      <w:proofErr w:type="gramEnd"/>
-      <w:r>
-        <w:t xml:space="preserve">    // Expect JSON response from PHP</w:t>
-      </w:r>
-    </w:p>
-    <w:p>
-      <w:r>
-        <w:t xml:space="preserve">            success: function(response) </w:t>
-      </w:r>
-      <w:proofErr w:type="gramStart"/>
-      <w:r>
-        <w:t>{ /</w:t>
-      </w:r>
-      <w:proofErr w:type="gramEnd"/>
-      <w:r>
-        <w:t>/ Callback function on success</w:t>
-      </w:r>
-    </w:p>
-    <w:p>
-      <w:r>
-        <w:t xml:space="preserve">                if (</w:t>
-      </w:r>
-      <w:proofErr w:type="spellStart"/>
-      <w:proofErr w:type="gramStart"/>
-      <w:r>
-        <w:t>response.status</w:t>
-      </w:r>
-      <w:proofErr w:type="spellEnd"/>
-      <w:proofErr w:type="gramEnd"/>
-      <w:r>
-        <w:t xml:space="preserve"> === "succes</w:t>
-      </w:r>
-      <w:r>
-        <w:t>s") {</w:t>
-      </w:r>
-    </w:p>
-    <w:p>
-      <w:r>
-        <w:t xml:space="preserve">                    $("#</w:t>
+        <w:t xml:space="preserve">                }</w:t>
+      </w:r>
+    </w:p>
+    <w:p>
+      <w:r>
+        <w:t xml:space="preserve">            },</w:t>
+      </w:r>
+    </w:p>
+    <w:p>
+      <w:r>
+        <w:t xml:space="preserve">            error: </w:t>
+      </w:r>
+      <w:proofErr w:type="gramStart"/>
+      <w:r>
+        <w:t>function(</w:t>
+      </w:r>
+      <w:proofErr w:type="spellStart"/>
+      <w:proofErr w:type="gramEnd"/>
+      <w:r>
+        <w:t>xhr</w:t>
+      </w:r>
+      <w:proofErr w:type="spellEnd"/>
+      <w:r>
+        <w:t>, status, error) { // Callback function on error</w:t>
+      </w:r>
+    </w:p>
+    <w:p>
+      <w:r>
+        <w:t xml:space="preserve">                $("#</w:t>
       </w:r>
       <w:proofErr w:type="spellStart"/>
       <w:r>
@@ -4907,105 +4427,6 @@
       </w:r>
       <w:proofErr w:type="gramEnd"/>
       <w:r>
-        <w:t xml:space="preserve">"Data from PHP: " + </w:t>
-      </w:r>
-      <w:proofErr w:type="spellStart"/>
-      <w:r>
-        <w:t>response.message</w:t>
-      </w:r>
-      <w:proofErr w:type="spellEnd"/>
-      <w:r>
-        <w:t>); // Update website content</w:t>
-      </w:r>
-    </w:p>
-    <w:p>
-      <w:r>
-        <w:t xml:space="preserve">                    // You can process other data from the response object here</w:t>
-      </w:r>
-    </w:p>
-    <w:p>
-      <w:r>
-        <w:t xml:space="preserve">                } else {</w:t>
-      </w:r>
-    </w:p>
-    <w:p>
-      <w:r>
-        <w:t xml:space="preserve">                    $("#</w:t>
-      </w:r>
-      <w:proofErr w:type="spellStart"/>
-      <w:r>
-        <w:t>resultArea</w:t>
-      </w:r>
-      <w:proofErr w:type="spellEnd"/>
-      <w:r>
-        <w:t>").</w:t>
-      </w:r>
-      <w:proofErr w:type="gramStart"/>
-      <w:r>
-        <w:t>t</w:t>
-      </w:r>
-      <w:r>
-        <w:t>ext(</w:t>
-      </w:r>
-      <w:proofErr w:type="gramEnd"/>
-      <w:r>
-        <w:t xml:space="preserve">"Error from PHP: " + </w:t>
-      </w:r>
-      <w:proofErr w:type="spellStart"/>
-      <w:r>
-        <w:t>response.message</w:t>
-      </w:r>
-      <w:proofErr w:type="spellEnd"/>
-      <w:r>
-        <w:t>);</w:t>
-      </w:r>
-    </w:p>
-    <w:p>
-      <w:r>
-        <w:t xml:space="preserve">                }</w:t>
-      </w:r>
-    </w:p>
-    <w:p>
-      <w:r>
-        <w:t xml:space="preserve">            },</w:t>
-      </w:r>
-    </w:p>
-    <w:p>
-      <w:r>
-        <w:t xml:space="preserve">            error: </w:t>
-      </w:r>
-      <w:proofErr w:type="gramStart"/>
-      <w:r>
-        <w:t>function(</w:t>
-      </w:r>
-      <w:proofErr w:type="spellStart"/>
-      <w:proofErr w:type="gramEnd"/>
-      <w:r>
-        <w:t>xhr</w:t>
-      </w:r>
-      <w:proofErr w:type="spellEnd"/>
-      <w:r>
-        <w:t>, status, error) { // Callback function on error</w:t>
-      </w:r>
-    </w:p>
-    <w:p>
-      <w:r>
-        <w:t xml:space="preserve">                $("#</w:t>
-      </w:r>
-      <w:proofErr w:type="spellStart"/>
-      <w:r>
-        <w:t>resultArea</w:t>
-      </w:r>
-      <w:proofErr w:type="spellEnd"/>
-      <w:r>
-        <w:t>").</w:t>
-      </w:r>
-      <w:proofErr w:type="gramStart"/>
-      <w:r>
-        <w:t>text(</w:t>
-      </w:r>
-      <w:proofErr w:type="gramEnd"/>
-      <w:r>
         <w:t>"AJAX Error: " + error);</w:t>
       </w:r>
     </w:p>
@@ -5026,10 +4447,7 @@
     </w:p>
     <w:p>
       <w:r>
-        <w:t>})</w:t>
-      </w:r>
-      <w:r>
-        <w:t>;</w:t>
+        <w:t>});</w:t>
       </w:r>
     </w:p>
     <w:p/>
@@ -5237,10 +4655,7 @@
       </w:r>
       <w:proofErr w:type="gramEnd"/>
       <w:r>
-        <w:t>'Network</w:t>
-      </w:r>
-      <w:r>
-        <w:t xml:space="preserve"> response was not ok'); // Handle HTTP errors</w:t>
+        <w:t>'Network response was not ok'); // Handle HTTP errors</w:t>
       </w:r>
     </w:p>
     <w:p>
@@ -5296,10 +4711,7 @@
     </w:p>
     <w:p>
       <w:r>
-        <w:t xml:space="preserve">        console.log(</w:t>
-      </w:r>
-      <w:r>
-        <w:t>data); // Example: log the data to the console</w:t>
+        <w:t xml:space="preserve">        console.log(data); // Example: log the data to the console</w:t>
       </w:r>
     </w:p>
     <w:p>
@@ -5332,7 +4744,6 @@
     </w:p>
     <w:p>
       <w:r>
-        <w:lastRenderedPageBreak/>
         <w:t xml:space="preserve">        </w:t>
       </w:r>
       <w:proofErr w:type="spellStart"/>
@@ -5371,13 +4782,7 @@
         <w:rPr>
           <w:b/>
         </w:rPr>
-        <w:t>Explanati</w:t>
-      </w:r>
-      <w:r>
-        <w:rPr>
-          <w:b/>
-        </w:rPr>
-        <w:t>on:</w:t>
+        <w:t>Explanation:</w:t>
       </w:r>
       <w:r>
         <w:rPr>
@@ -5490,6 +4895,7 @@
           <w:b/>
           <w:color w:val="188038"/>
         </w:rPr>
+        <w:lastRenderedPageBreak/>
         <w:t>.then</w:t>
       </w:r>
       <w:proofErr w:type="gramEnd"/>
@@ -5499,15 +4905,7 @@
           <w:b/>
           <w:color w:val="188038"/>
         </w:rPr>
-        <w:t>(response =&gt; { ...</w:t>
-      </w:r>
-      <w:r>
-        <w:rPr>
-          <w:rFonts w:ascii="Roboto Mono" w:eastAsia="Roboto Mono" w:hAnsi="Roboto Mono" w:cs="Roboto Mono"/>
-          <w:b/>
-          <w:color w:val="188038"/>
-        </w:rPr>
-        <w:t xml:space="preserve"> })</w:t>
+        <w:t>(response =&gt; { ... })</w:t>
       </w:r>
       <w:r>
         <w:t xml:space="preserve">: The first </w:t>
@@ -5590,10 +4988,7 @@
         <w:t>true</w:t>
       </w:r>
       <w:r>
-        <w:t xml:space="preserve"> if the HTTP </w:t>
-      </w:r>
-      <w:r>
-        <w:t xml:space="preserve">status code is in the 200-299 range (indicating success), and </w:t>
+        <w:t xml:space="preserve"> if the HTTP status code is in the 200-299 range (indicating success), and </w:t>
       </w:r>
       <w:r>
         <w:rPr>
@@ -5751,10 +5146,7 @@
         <w:t>()</w:t>
       </w:r>
       <w:r>
-        <w:t xml:space="preserve"> for binary data, e</w:t>
-      </w:r>
-      <w:r>
-        <w:t>tc.</w:t>
+        <w:t xml:space="preserve"> for binary data, etc.</w:t>
       </w:r>
     </w:p>
     <w:p>
@@ -5893,10 +5285,7 @@
         <w:t>.then()</w:t>
       </w:r>
       <w:r>
-        <w:t xml:space="preserve"> bl</w:t>
-      </w:r>
-      <w:r>
-        <w:t>ock (e.g., HTTP errors).</w:t>
+        <w:t xml:space="preserve"> block (e.g., HTTP errors).</w:t>
       </w:r>
     </w:p>
     <w:p>
@@ -5978,10 +5367,7 @@
       </w:r>
       <w:proofErr w:type="spellEnd"/>
       <w:r>
-        <w:t>', // Or</w:t>
-      </w:r>
-      <w:r>
-        <w:t xml:space="preserve"> 'application/json' if sending JSON</w:t>
+        <w:t>', // Or 'application/json' if sending JSON</w:t>
       </w:r>
     </w:p>
     <w:p>
@@ -6030,165 +5416,159 @@
     </w:p>
     <w:p>
       <w:r>
+        <w:t xml:space="preserve">    // If sending JSON, use: body: </w:t>
+      </w:r>
+      <w:proofErr w:type="spellStart"/>
+      <w:r>
+        <w:t>JSON.stringify</w:t>
+      </w:r>
+      <w:proofErr w:type="spellEnd"/>
+      <w:proofErr w:type="gramStart"/>
+      <w:r>
+        <w:t>({ name</w:t>
+      </w:r>
+      <w:proofErr w:type="gramEnd"/>
+      <w:r>
+        <w:t xml:space="preserve">: </w:t>
+      </w:r>
+      <w:proofErr w:type="spellStart"/>
+      <w:r>
+        <w:t>document.getElementById</w:t>
+      </w:r>
+      <w:proofErr w:type="spellEnd"/>
+      <w:r>
+        <w:t>('</w:t>
+      </w:r>
+      <w:proofErr w:type="spellStart"/>
+      <w:r>
+        <w:t>nameInput</w:t>
+      </w:r>
+      <w:proofErr w:type="spellEnd"/>
+      <w:r>
+        <w:t>').value, action: '</w:t>
+      </w:r>
+      <w:proofErr w:type="spellStart"/>
+      <w:r>
+        <w:t>getData</w:t>
+      </w:r>
+      <w:proofErr w:type="spellEnd"/>
+      <w:r>
+        <w:t>' })</w:t>
+      </w:r>
+    </w:p>
+    <w:p>
+      <w:r>
+        <w:t>})</w:t>
+      </w:r>
+    </w:p>
+    <w:p>
+      <w:proofErr w:type="gramStart"/>
+      <w:r>
+        <w:t>.then</w:t>
+      </w:r>
+      <w:proofErr w:type="gramEnd"/>
+      <w:r>
+        <w:t>(response =&gt; {</w:t>
+      </w:r>
+    </w:p>
+    <w:p>
+      <w:r>
+        <w:t xml:space="preserve">    if </w:t>
+      </w:r>
+      <w:proofErr w:type="gramStart"/>
+      <w:r>
+        <w:t>(!</w:t>
+      </w:r>
+      <w:proofErr w:type="spellStart"/>
+      <w:r>
+        <w:t>response</w:t>
+      </w:r>
+      <w:proofErr w:type="gramEnd"/>
+      <w:r>
+        <w:t>.ok</w:t>
+      </w:r>
+      <w:proofErr w:type="spellEnd"/>
+      <w:r>
+        <w:t>) {</w:t>
+      </w:r>
+    </w:p>
+    <w:p>
+      <w:r>
+        <w:t xml:space="preserve">        throw new </w:t>
+      </w:r>
+      <w:proofErr w:type="gramStart"/>
+      <w:r>
+        <w:t>Error(</w:t>
+      </w:r>
+      <w:proofErr w:type="gramEnd"/>
+      <w:r>
+        <w:t xml:space="preserve">'HTTP error! status: ' + </w:t>
+      </w:r>
+      <w:proofErr w:type="spellStart"/>
+      <w:r>
+        <w:t>response.status</w:t>
+      </w:r>
+      <w:proofErr w:type="spellEnd"/>
+      <w:r>
+        <w:t>);</w:t>
+      </w:r>
+    </w:p>
+    <w:p>
+      <w:r>
+        <w:t xml:space="preserve">    }</w:t>
+      </w:r>
+    </w:p>
+    <w:p>
+      <w:r>
+        <w:t xml:space="preserve">    return </w:t>
+      </w:r>
+      <w:proofErr w:type="spellStart"/>
+      <w:proofErr w:type="gramStart"/>
+      <w:r>
+        <w:t>response.json</w:t>
+      </w:r>
+      <w:proofErr w:type="spellEnd"/>
+      <w:proofErr w:type="gramEnd"/>
+      <w:r>
+        <w:t>();</w:t>
+      </w:r>
+    </w:p>
+    <w:p>
+      <w:r>
+        <w:t>})</w:t>
+      </w:r>
+    </w:p>
+    <w:p>
+      <w:proofErr w:type="gramStart"/>
+      <w:r>
+        <w:t>.then</w:t>
+      </w:r>
+      <w:proofErr w:type="gramEnd"/>
+      <w:r>
+        <w:t>(data =&gt; {</w:t>
+      </w:r>
+    </w:p>
+    <w:p>
+      <w:r>
+        <w:t xml:space="preserve">    </w:t>
+      </w:r>
+      <w:proofErr w:type="gramStart"/>
+      <w:r>
+        <w:t>console.log(</w:t>
+      </w:r>
+      <w:proofErr w:type="gramEnd"/>
+      <w:r>
+        <w:t>'Data from server:', data);</w:t>
+      </w:r>
+    </w:p>
+    <w:p>
+      <w:r>
+        <w:t xml:space="preserve">    // Update website based on data</w:t>
+      </w:r>
+    </w:p>
+    <w:p>
+      <w:r>
         <w:lastRenderedPageBreak/>
-        <w:t xml:space="preserve">    // If sending JSON, use: body: </w:t>
-      </w:r>
-      <w:proofErr w:type="spellStart"/>
-      <w:r>
-        <w:t>JSON.stringify</w:t>
-      </w:r>
-      <w:proofErr w:type="spellEnd"/>
-      <w:proofErr w:type="gramStart"/>
-      <w:r>
-        <w:t>({ n</w:t>
-      </w:r>
-      <w:r>
-        <w:t>ame</w:t>
-      </w:r>
-      <w:proofErr w:type="gramEnd"/>
-      <w:r>
-        <w:t xml:space="preserve">: </w:t>
-      </w:r>
-      <w:proofErr w:type="spellStart"/>
-      <w:r>
-        <w:t>document.getElementById</w:t>
-      </w:r>
-      <w:proofErr w:type="spellEnd"/>
-      <w:r>
-        <w:t>('</w:t>
-      </w:r>
-      <w:proofErr w:type="spellStart"/>
-      <w:r>
-        <w:t>nameInput</w:t>
-      </w:r>
-      <w:proofErr w:type="spellEnd"/>
-      <w:r>
-        <w:t>').value, action: '</w:t>
-      </w:r>
-      <w:proofErr w:type="spellStart"/>
-      <w:r>
-        <w:t>getData</w:t>
-      </w:r>
-      <w:proofErr w:type="spellEnd"/>
-      <w:r>
-        <w:t>' })</w:t>
-      </w:r>
-    </w:p>
-    <w:p>
-      <w:r>
-        <w:t>})</w:t>
-      </w:r>
-    </w:p>
-    <w:p>
-      <w:proofErr w:type="gramStart"/>
-      <w:r>
-        <w:t>.then</w:t>
-      </w:r>
-      <w:proofErr w:type="gramEnd"/>
-      <w:r>
-        <w:t>(response =&gt; {</w:t>
-      </w:r>
-    </w:p>
-    <w:p>
-      <w:r>
-        <w:t xml:space="preserve">    if </w:t>
-      </w:r>
-      <w:proofErr w:type="gramStart"/>
-      <w:r>
-        <w:t>(!</w:t>
-      </w:r>
-      <w:proofErr w:type="spellStart"/>
-      <w:r>
-        <w:t>response</w:t>
-      </w:r>
-      <w:proofErr w:type="gramEnd"/>
-      <w:r>
-        <w:t>.ok</w:t>
-      </w:r>
-      <w:proofErr w:type="spellEnd"/>
-      <w:r>
-        <w:t>) {</w:t>
-      </w:r>
-    </w:p>
-    <w:p>
-      <w:r>
-        <w:t xml:space="preserve">        throw new </w:t>
-      </w:r>
-      <w:proofErr w:type="gramStart"/>
-      <w:r>
-        <w:t>Error(</w:t>
-      </w:r>
-      <w:proofErr w:type="gramEnd"/>
-      <w:r>
-        <w:t xml:space="preserve">'HTTP error! status: ' + </w:t>
-      </w:r>
-      <w:proofErr w:type="spellStart"/>
-      <w:r>
-        <w:t>response.status</w:t>
-      </w:r>
-      <w:proofErr w:type="spellEnd"/>
-      <w:r>
-        <w:t>);</w:t>
-      </w:r>
-    </w:p>
-    <w:p>
-      <w:r>
-        <w:t xml:space="preserve">    }</w:t>
-      </w:r>
-    </w:p>
-    <w:p>
-      <w:r>
-        <w:t xml:space="preserve">    return </w:t>
-      </w:r>
-      <w:proofErr w:type="spellStart"/>
-      <w:proofErr w:type="gramStart"/>
-      <w:r>
-        <w:t>response.json</w:t>
-      </w:r>
-      <w:proofErr w:type="spellEnd"/>
-      <w:proofErr w:type="gramEnd"/>
-      <w:r>
-        <w:t>();</w:t>
-      </w:r>
-    </w:p>
-    <w:p>
-      <w:r>
-        <w:t>})</w:t>
-      </w:r>
-    </w:p>
-    <w:p>
-      <w:proofErr w:type="gramStart"/>
-      <w:r>
-        <w:t>.then</w:t>
-      </w:r>
-      <w:proofErr w:type="gramEnd"/>
-      <w:r>
-        <w:t>(data =&gt; {</w:t>
-      </w:r>
-    </w:p>
-    <w:p>
-      <w:r>
-        <w:t xml:space="preserve">    </w:t>
-      </w:r>
-      <w:proofErr w:type="gramStart"/>
-      <w:r>
-        <w:t>console.log(</w:t>
-      </w:r>
-      <w:proofErr w:type="gramEnd"/>
-      <w:r>
-        <w:t>'Da</w:t>
-      </w:r>
-      <w:r>
-        <w:t>ta from server:', data);</w:t>
-      </w:r>
-    </w:p>
-    <w:p>
-      <w:r>
-        <w:t xml:space="preserve">    // Update website based on data</w:t>
-      </w:r>
-    </w:p>
-    <w:p>
-      <w:r>
         <w:t>})</w:t>
       </w:r>
     </w:p>
@@ -6311,10 +5691,7 @@
         <w:t>Separate steps for response handling and body parsing</w:t>
       </w:r>
       <w:r>
-        <w:t xml:space="preserve">: You need to explicitly parse the response </w:t>
-      </w:r>
-      <w:r>
-        <w:t xml:space="preserve">body (e.g., using </w:t>
+        <w:t xml:space="preserve">: You need to explicitly parse the response body (e.g., using </w:t>
       </w:r>
       <w:proofErr w:type="spellStart"/>
       <w:proofErr w:type="gramStart"/>
@@ -6438,10 +5815,7 @@
         <w:t>)</w:t>
       </w:r>
       <w:r>
-        <w:t xml:space="preserve"> is a built-in JavaScript function, so you don't need to include external libraries like jQuery to use it for AJAX. However, jQuery's AJAX methods can still be simpler for basic AJAX operations in some cases, especially for developers already familiar with</w:t>
-      </w:r>
-      <w:r>
-        <w:t xml:space="preserve"> jQuery.  </w:t>
+        <w:t xml:space="preserve"> is a built-in JavaScript function, so you don't need to include external libraries like jQuery to use it for AJAX. However, jQuery's AJAX methods can still be simpler for basic AJAX operations in some cases, especially for developers already familiar with jQuery.  </w:t>
       </w:r>
     </w:p>
     <w:p>
@@ -6507,10 +5881,7 @@
         <w:t>)</w:t>
       </w:r>
       <w:r>
-        <w:t>, as it f</w:t>
-      </w:r>
-      <w:r>
-        <w:t xml:space="preserve">ocuses on processing POST data and sending a JSON response, which is independent of the client-side AJAX method used (whether it's jQuery's </w:t>
+        <w:t xml:space="preserve">, as it focuses on processing POST data and sending a JSON response, which is independent of the client-side AJAX method used (whether it's jQuery's </w:t>
       </w:r>
       <w:r>
         <w:rPr>
@@ -6540,193 +5911,184 @@
     </w:p>
     <w:p>
       <w:r>
+        <w:t>&lt;?php</w:t>
+      </w:r>
+    </w:p>
+    <w:p>
+      <w:r>
+        <w:t xml:space="preserve">    </w:t>
+      </w:r>
+      <w:proofErr w:type="gramStart"/>
+      <w:r>
+        <w:t>header(</w:t>
+      </w:r>
+      <w:proofErr w:type="gramEnd"/>
+      <w:r>
+        <w:t>'Content-Type: application/json'); // Set response header to JSON</w:t>
+      </w:r>
+    </w:p>
+    <w:p/>
+    <w:p>
+      <w:r>
+        <w:t xml:space="preserve">    if (</w:t>
+      </w:r>
+      <w:proofErr w:type="spellStart"/>
+      <w:r>
+        <w:t>isset</w:t>
+      </w:r>
+      <w:proofErr w:type="spellEnd"/>
+      <w:r>
+        <w:t>($_POST['action']) &amp;&amp; $_POST['action'] == '</w:t>
+      </w:r>
+      <w:proofErr w:type="spellStart"/>
+      <w:r>
+        <w:t>getData</w:t>
+      </w:r>
+      <w:proofErr w:type="spellEnd"/>
+      <w:r>
+        <w:t>') {</w:t>
+      </w:r>
+    </w:p>
+    <w:p>
+      <w:r>
+        <w:t xml:space="preserve">        $name = </w:t>
+      </w:r>
+      <w:proofErr w:type="spellStart"/>
+      <w:r>
+        <w:t>isset</w:t>
+      </w:r>
+      <w:proofErr w:type="spellEnd"/>
+      <w:r>
+        <w:t>($_POST['name']</w:t>
+      </w:r>
+      <w:proofErr w:type="gramStart"/>
+      <w:r>
+        <w:t>) ?</w:t>
+      </w:r>
+      <w:proofErr w:type="gramEnd"/>
+      <w:r>
+        <w:t xml:space="preserve"> $_POST['name'</w:t>
+      </w:r>
+      <w:proofErr w:type="gramStart"/>
+      <w:r>
+        <w:t>] :</w:t>
+      </w:r>
+      <w:proofErr w:type="gramEnd"/>
+      <w:r>
+        <w:t xml:space="preserve"> 'No Name Provided'; // Get data sent from AJAX</w:t>
+      </w:r>
+    </w:p>
+    <w:p/>
+    <w:p>
+      <w:r>
+        <w:t xml:space="preserve">        $</w:t>
+      </w:r>
+      <w:proofErr w:type="spellStart"/>
+      <w:r>
+        <w:t>responseData</w:t>
+      </w:r>
+      <w:proofErr w:type="spellEnd"/>
+      <w:r>
+        <w:t xml:space="preserve"> = </w:t>
+      </w:r>
+      <w:proofErr w:type="gramStart"/>
+      <w:r>
+        <w:t>array(</w:t>
+      </w:r>
+      <w:proofErr w:type="gramEnd"/>
+    </w:p>
+    <w:p>
+      <w:r>
+        <w:t xml:space="preserve">            'status' =&gt; 'success',</w:t>
+      </w:r>
+    </w:p>
+    <w:p>
+      <w:r>
+        <w:t xml:space="preserve">            'message' =&gt; 'Hello, </w:t>
+      </w:r>
+      <w:proofErr w:type="gramStart"/>
+      <w:r>
+        <w:t>' .</w:t>
+      </w:r>
+      <w:proofErr w:type="gramEnd"/>
+      <w:r>
+        <w:t xml:space="preserve"> </w:t>
+      </w:r>
+      <w:proofErr w:type="spellStart"/>
+      <w:r>
+        <w:t>htmlspecialchars</w:t>
+      </w:r>
+      <w:proofErr w:type="spellEnd"/>
+      <w:r>
+        <w:t>($name</w:t>
+      </w:r>
+      <w:proofErr w:type="gramStart"/>
+      <w:r>
+        <w:t>) .</w:t>
+      </w:r>
+      <w:proofErr w:type="gramEnd"/>
+      <w:r>
+        <w:t xml:space="preserve"> '! This is from PHP.'</w:t>
+      </w:r>
+    </w:p>
+    <w:p>
+      <w:r>
+        <w:t xml:space="preserve">        );</w:t>
+      </w:r>
+    </w:p>
+    <w:p>
+      <w:r>
+        <w:t xml:space="preserve">        echo </w:t>
+      </w:r>
+      <w:proofErr w:type="spellStart"/>
+      <w:r>
+        <w:t>json_encode</w:t>
+      </w:r>
+      <w:proofErr w:type="spellEnd"/>
+      <w:r>
+        <w:t>($</w:t>
+      </w:r>
+      <w:proofErr w:type="spellStart"/>
+      <w:r>
+        <w:t>responseData</w:t>
+      </w:r>
+      <w:proofErr w:type="spellEnd"/>
+      <w:r>
+        <w:t>); // Encode PHP array to JSON and send</w:t>
+      </w:r>
+    </w:p>
+    <w:p>
+      <w:r>
+        <w:t xml:space="preserve">    } else {</w:t>
+      </w:r>
+    </w:p>
+    <w:p>
+      <w:r>
+        <w:t xml:space="preserve">        $</w:t>
+      </w:r>
+      <w:proofErr w:type="spellStart"/>
+      <w:r>
+        <w:t>responseData</w:t>
+      </w:r>
+      <w:proofErr w:type="spellEnd"/>
+      <w:r>
+        <w:t xml:space="preserve"> = </w:t>
+      </w:r>
+      <w:proofErr w:type="gramStart"/>
+      <w:r>
+        <w:t>array(</w:t>
+      </w:r>
+      <w:proofErr w:type="gramEnd"/>
+    </w:p>
+    <w:p>
+      <w:r>
         <w:lastRenderedPageBreak/>
-        <w:t>&lt;?php</w:t>
-      </w:r>
-    </w:p>
-    <w:p>
-      <w:r>
-        <w:t xml:space="preserve">    </w:t>
-      </w:r>
-      <w:proofErr w:type="gramStart"/>
-      <w:r>
-        <w:t>header(</w:t>
-      </w:r>
-      <w:proofErr w:type="gramEnd"/>
-      <w:r>
-        <w:t>'Content-Type: application/json'); // Set response header to</w:t>
-      </w:r>
-      <w:r>
-        <w:t xml:space="preserve"> JSON</w:t>
-      </w:r>
-    </w:p>
-    <w:p/>
-    <w:p>
-      <w:r>
-        <w:t xml:space="preserve">    if (</w:t>
-      </w:r>
-      <w:proofErr w:type="spellStart"/>
-      <w:r>
-        <w:t>isset</w:t>
-      </w:r>
-      <w:proofErr w:type="spellEnd"/>
-      <w:r>
-        <w:t>($_POST['action']) &amp;&amp; $_POST['action'] == '</w:t>
-      </w:r>
-      <w:proofErr w:type="spellStart"/>
-      <w:r>
-        <w:t>getData</w:t>
-      </w:r>
-      <w:proofErr w:type="spellEnd"/>
-      <w:r>
-        <w:t>') {</w:t>
-      </w:r>
-    </w:p>
-    <w:p>
-      <w:r>
-        <w:t xml:space="preserve">        $name = </w:t>
-      </w:r>
-      <w:proofErr w:type="spellStart"/>
-      <w:r>
-        <w:t>isset</w:t>
-      </w:r>
-      <w:proofErr w:type="spellEnd"/>
-      <w:r>
-        <w:t>($_POST['name']</w:t>
-      </w:r>
-      <w:proofErr w:type="gramStart"/>
-      <w:r>
-        <w:t>) ?</w:t>
-      </w:r>
-      <w:proofErr w:type="gramEnd"/>
-      <w:r>
-        <w:t xml:space="preserve"> $_POST['name'</w:t>
-      </w:r>
-      <w:proofErr w:type="gramStart"/>
-      <w:r>
-        <w:t>] :</w:t>
-      </w:r>
-      <w:proofErr w:type="gramEnd"/>
-      <w:r>
-        <w:t xml:space="preserve"> 'No Name Provided'; // Get data sent from AJAX</w:t>
-      </w:r>
-    </w:p>
-    <w:p/>
-    <w:p>
-      <w:r>
-        <w:t xml:space="preserve">        $</w:t>
-      </w:r>
-      <w:proofErr w:type="spellStart"/>
-      <w:r>
-        <w:t>responseData</w:t>
-      </w:r>
-      <w:proofErr w:type="spellEnd"/>
-      <w:r>
-        <w:t xml:space="preserve"> = </w:t>
-      </w:r>
-      <w:proofErr w:type="gramStart"/>
-      <w:r>
-        <w:t>array(</w:t>
-      </w:r>
-      <w:proofErr w:type="gramEnd"/>
-    </w:p>
-    <w:p>
-      <w:r>
-        <w:t xml:space="preserve">            'status' =&gt; 'success',</w:t>
-      </w:r>
-    </w:p>
-    <w:p>
-      <w:r>
-        <w:t xml:space="preserve">          </w:t>
-      </w:r>
-      <w:r>
-        <w:t xml:space="preserve">  'message' =&gt; 'Hello, </w:t>
-      </w:r>
-      <w:proofErr w:type="gramStart"/>
-      <w:r>
-        <w:t>' .</w:t>
-      </w:r>
-      <w:proofErr w:type="gramEnd"/>
-      <w:r>
-        <w:t xml:space="preserve"> </w:t>
-      </w:r>
-      <w:proofErr w:type="spellStart"/>
-      <w:r>
-        <w:t>htmlspecialchars</w:t>
-      </w:r>
-      <w:proofErr w:type="spellEnd"/>
-      <w:r>
-        <w:t>($name</w:t>
-      </w:r>
-      <w:proofErr w:type="gramStart"/>
-      <w:r>
-        <w:t>) .</w:t>
-      </w:r>
-      <w:proofErr w:type="gramEnd"/>
-      <w:r>
-        <w:t xml:space="preserve"> '! This is from PHP.'</w:t>
-      </w:r>
-    </w:p>
-    <w:p>
-      <w:r>
-        <w:t xml:space="preserve">        );</w:t>
-      </w:r>
-    </w:p>
-    <w:p>
-      <w:r>
-        <w:t xml:space="preserve">        echo </w:t>
-      </w:r>
-      <w:proofErr w:type="spellStart"/>
-      <w:r>
-        <w:t>json_encode</w:t>
-      </w:r>
-      <w:proofErr w:type="spellEnd"/>
-      <w:r>
-        <w:t>($</w:t>
-      </w:r>
-      <w:proofErr w:type="spellStart"/>
-      <w:r>
-        <w:t>responseData</w:t>
-      </w:r>
-      <w:proofErr w:type="spellEnd"/>
-      <w:r>
-        <w:t>); // Encode PHP array to JSON and send</w:t>
-      </w:r>
-    </w:p>
-    <w:p>
-      <w:r>
-        <w:t xml:space="preserve">    } else {</w:t>
-      </w:r>
-    </w:p>
-    <w:p>
-      <w:r>
-        <w:t xml:space="preserve">        $</w:t>
-      </w:r>
-      <w:proofErr w:type="spellStart"/>
-      <w:r>
-        <w:t>responseData</w:t>
-      </w:r>
-      <w:proofErr w:type="spellEnd"/>
-      <w:r>
-        <w:t xml:space="preserve"> = </w:t>
-      </w:r>
-      <w:proofErr w:type="gramStart"/>
-      <w:r>
-        <w:t>array(</w:t>
-      </w:r>
-      <w:proofErr w:type="gramEnd"/>
-    </w:p>
-    <w:p>
-      <w:r>
         <w:t xml:space="preserve">            'status' =&gt; 'error',</w:t>
       </w:r>
     </w:p>
     <w:p>
       <w:r>
-        <w:t xml:space="preserve">            'me</w:t>
-      </w:r>
-      <w:r>
-        <w:t>ssage' =&gt; 'Invalid request.'</w:t>
+        <w:t xml:space="preserve">            'message' =&gt; 'Invalid request.'</w:t>
       </w:r>
     </w:p>
     <w:p>
@@ -6998,10 +6360,7 @@
         <w:t>while</w:t>
       </w:r>
       <w:r>
-        <w:t xml:space="preserve"> lo</w:t>
-      </w:r>
-      <w:r>
-        <w:t xml:space="preserve">ops, </w:t>
+        <w:t xml:space="preserve"> loops, </w:t>
       </w:r>
       <w:r>
         <w:rPr>
@@ -7122,10 +6481,7 @@
         <w:t>1: "value1", key2: 123 };</w:t>
       </w:r>
       <w:r>
-        <w:t xml:space="preserve"> (creating and accessing object pro</w:t>
-      </w:r>
-      <w:r>
-        <w:t>perties).</w:t>
+        <w:t xml:space="preserve"> (creating and accessing object properties).</w:t>
       </w:r>
     </w:p>
     <w:p>
@@ -7186,10 +6542,7 @@
         <w:t>DOM (Document Object Model)</w:t>
       </w:r>
       <w:r>
-        <w:t xml:space="preserve">: The tree-like structure representing HTML documents. JavaScript can access and manipulate the </w:t>
-      </w:r>
-      <w:r>
-        <w:t>DOM to change the content and structure of web pages. jQuery simplifies DOM manipulation.</w:t>
+        <w:t>: The tree-like structure representing HTML documents. JavaScript can access and manipulate the DOM to change the content and structure of web pages. jQuery simplifies DOM manipulation.</w:t>
       </w:r>
     </w:p>
     <w:p>
@@ -7212,7 +6565,6 @@
           <w:sz w:val="34"/>
           <w:szCs w:val="34"/>
         </w:rPr>
-        <w:lastRenderedPageBreak/>
         <w:t>SQL Documentation: Inner Select, GROUP BY, and JOIN</w:t>
       </w:r>
     </w:p>
@@ -7255,13 +6607,7 @@
         <w:rPr>
           <w:b/>
         </w:rPr>
-        <w:t>1. Inner Sel</w:t>
-      </w:r>
-      <w:r>
-        <w:rPr>
-          <w:b/>
-        </w:rPr>
-        <w:t>ect (Subqueries)</w:t>
+        <w:t>1. Inner Select (Subqueries)</w:t>
       </w:r>
     </w:p>
     <w:p>
@@ -7315,10 +6661,7 @@
         </w:numPr>
       </w:pPr>
       <w:r>
-        <w:t>Filt</w:t>
-      </w:r>
-      <w:r>
-        <w:t>er rows in the outer query based on conditions derived from another table or the same table.</w:t>
+        <w:t>Filter rows in the outer query based on conditions derived from another table or the same table.</w:t>
       </w:r>
     </w:p>
     <w:p>
@@ -7340,6 +6683,7 @@
         </w:numPr>
       </w:pPr>
       <w:r>
+        <w:lastRenderedPageBreak/>
         <w:t xml:space="preserve">Retrieve a set of values to be used in </w:t>
       </w:r>
       <w:r>
@@ -7394,13 +6738,7 @@
         <w:rPr>
           <w:b/>
         </w:rPr>
-        <w:t xml:space="preserve">Types of Inner </w:t>
-      </w:r>
-      <w:r>
-        <w:rPr>
-          <w:b/>
-        </w:rPr>
-        <w:t>Selects</w:t>
+        <w:t>Types of Inner Selects</w:t>
       </w:r>
       <w:r>
         <w:t>:</w:t>
@@ -7571,13 +6909,7 @@
         <w:rPr>
           <w:b/>
         </w:rPr>
-        <w:t xml:space="preserve"> clause (finding employees who earn more than the aver</w:t>
-      </w:r>
-      <w:r>
-        <w:rPr>
-          <w:b/>
-        </w:rPr>
-        <w:t>age salary):</w:t>
+        <w:t xml:space="preserve"> clause (finding employees who earn more than the average salary):</w:t>
       </w:r>
       <w:r>
         <w:rPr>
@@ -7676,10 +7008,7 @@
       </w:r>
       <w:proofErr w:type="spellStart"/>
       <w:r>
-        <w:t>customer_na</w:t>
-      </w:r>
-      <w:r>
-        <w:t>me</w:t>
+        <w:t>customer_name</w:t>
       </w:r>
       <w:proofErr w:type="spellEnd"/>
     </w:p>
@@ -7690,7 +7019,6 @@
     </w:p>
     <w:p>
       <w:r>
-        <w:lastRenderedPageBreak/>
         <w:t xml:space="preserve">WHERE </w:t>
       </w:r>
       <w:proofErr w:type="spellStart"/>
@@ -7777,10 +7105,7 @@
       </w:r>
       <w:proofErr w:type="spellStart"/>
       <w:r>
-        <w:t>employe</w:t>
-      </w:r>
-      <w:r>
-        <w:t>e_count</w:t>
+        <w:t>employee_count</w:t>
       </w:r>
       <w:proofErr w:type="spellEnd"/>
     </w:p>
@@ -7877,6 +7202,7 @@
         <w:rPr>
           <w:b/>
         </w:rPr>
+        <w:lastRenderedPageBreak/>
         <w:t>Purpose</w:t>
       </w:r>
       <w:r>
@@ -7890,10 +7216,7 @@
         <w:t>GROUP BY</w:t>
       </w:r>
       <w:r>
-        <w:t xml:space="preserve"> clause is used to group rows that have the same values in one</w:t>
-      </w:r>
-      <w:r>
-        <w:t xml:space="preserve"> or more columns. It is typically used in conjunction with aggregate functions (like </w:t>
+        <w:t xml:space="preserve"> clause is used to group rows that have the same values in one or more columns. It is typically used in conjunction with aggregate functions (like </w:t>
       </w:r>
       <w:r>
         <w:rPr>
@@ -7991,10 +7314,7 @@
     </w:p>
     <w:p>
       <w:r>
-        <w:t>WHERE con</w:t>
-      </w:r>
-      <w:r>
-        <w:t>dition</w:t>
+        <w:t>WHERE condition</w:t>
       </w:r>
     </w:p>
     <w:p>
@@ -8170,10 +7490,7 @@
         <w:t>column2</w:t>
       </w:r>
       <w:r>
-        <w:t>, etc. Rows with the</w:t>
-      </w:r>
-      <w:r>
-        <w:t xml:space="preserve"> same combination of values in these columns will be grouped together.</w:t>
+        <w:t>, etc. Rows with the same combination of values in these columns will be grouped together.</w:t>
       </w:r>
     </w:p>
     <w:p>
@@ -8188,7 +7505,6 @@
           <w:rFonts w:ascii="Roboto Mono" w:eastAsia="Roboto Mono" w:hAnsi="Roboto Mono" w:cs="Roboto Mono"/>
           <w:color w:val="188038"/>
         </w:rPr>
-        <w:lastRenderedPageBreak/>
         <w:t>ORDER BY column1, column2, ...</w:t>
       </w:r>
       <w:r>
@@ -8249,10 +7565,7 @@
         <w:t>*)</w:t>
       </w:r>
       <w:r>
-        <w:t xml:space="preserve">: Counts the </w:t>
-      </w:r>
-      <w:r>
-        <w:t>number of rows in each group.</w:t>
+        <w:t>: Counts the number of rows in each group.</w:t>
       </w:r>
     </w:p>
     <w:p>
@@ -8361,10 +7674,7 @@
         <w:t>column)</w:t>
       </w:r>
       <w:r>
-        <w:t>: Finds th</w:t>
-      </w:r>
-      <w:r>
-        <w:t>e maximum value in a column for each group.</w:t>
+        <w:t>: Finds the maximum value in a column for each group.</w:t>
       </w:r>
     </w:p>
     <w:p>
@@ -8475,13 +7785,8 @@
         <w:rPr>
           <w:b/>
         </w:rPr>
-        <w:t>Calculating the average salary fo</w:t>
-      </w:r>
-      <w:r>
-        <w:rPr>
-          <w:b/>
-        </w:rPr>
-        <w:t>r each department:</w:t>
+        <w:lastRenderedPageBreak/>
+        <w:t>Calculating the average salary for each department:</w:t>
       </w:r>
       <w:r>
         <w:rPr>
@@ -8609,10 +7914,7 @@
       </w:r>
       <w:proofErr w:type="spellStart"/>
       <w:r>
-        <w:t>number</w:t>
-      </w:r>
-      <w:r>
-        <w:t>_of_employees</w:t>
+        <w:t>number_of_employees</w:t>
       </w:r>
       <w:proofErr w:type="spellEnd"/>
     </w:p>
@@ -8706,11 +8008,7 @@
         <w:t>JOIN</w:t>
       </w:r>
       <w:r>
-        <w:t xml:space="preserve"> clauses are used to combine rows from two or more tables based on a related column between them. They are essential for querying data that is spread across </w:t>
-      </w:r>
-      <w:r>
-        <w:lastRenderedPageBreak/>
-        <w:t>multiple tables in a relational database.</w:t>
+        <w:t xml:space="preserve"> clauses are used to combine rows from two or more tables based on a related column between them. They are essential for querying data that is spread across multiple tables in a relational database.</w:t>
       </w:r>
       <w:r>
         <w:br/>
@@ -8832,10 +8130,7 @@
         <w:t>right</w:t>
       </w:r>
       <w:r>
-        <w:t xml:space="preserve"> table. If there</w:t>
-      </w:r>
-      <w:r>
-        <w:t xml:space="preserve"> is no match in the right table, </w:t>
+        <w:t xml:space="preserve"> table. If there is no match in the right table, </w:t>
       </w:r>
       <w:r>
         <w:rPr>
@@ -8912,10 +8207,7 @@
         <w:t>NULL</w:t>
       </w:r>
       <w:r>
-        <w:t xml:space="preserve"> </w:t>
-      </w:r>
-      <w:r>
-        <w:t>values are returned for the columns from the left table.</w:t>
+        <w:t xml:space="preserve"> values are returned for the columns from the left table.</w:t>
       </w:r>
     </w:p>
     <w:p>
@@ -8965,10 +8257,7 @@
         <w:t>NULL</w:t>
       </w:r>
       <w:r>
-        <w:t xml:space="preserve"> values are returned for the columns from the table wi</w:t>
-      </w:r>
-      <w:r>
-        <w:t xml:space="preserve">thout a match. (Note: </w:t>
+        <w:t xml:space="preserve"> values are returned for the columns from the table without a match. (Note: </w:t>
       </w:r>
       <w:r>
         <w:rPr>
@@ -9043,15 +8332,13 @@
     </w:p>
     <w:p>
       <w:r>
+        <w:lastRenderedPageBreak/>
         <w:t>FROM table1</w:t>
       </w:r>
     </w:p>
     <w:p>
       <w:r>
-        <w:t>INNER JOIN table2 ON table1.join_column = table2.join_co</w:t>
-      </w:r>
-      <w:r>
-        <w:t>lumn;</w:t>
+        <w:t>INNER JOIN table2 ON table1.join_column = table2.join_column;</w:t>
       </w:r>
     </w:p>
     <w:p>
@@ -9115,10 +8402,7 @@
         <w:t>table2.column2</w:t>
       </w:r>
       <w:r>
-        <w:t>) to avoid ambiguity if column names are the same in</w:t>
-      </w:r>
-      <w:r>
-        <w:t xml:space="preserve"> both tables. * </w:t>
+        <w:t xml:space="preserve">) to avoid ambiguity if column names are the same in both tables. * </w:t>
       </w:r>
       <w:r>
         <w:rPr>
@@ -9158,10 +8442,7 @@
         <w:t>table1</w:t>
       </w:r>
       <w:r>
-        <w:t xml:space="preserve"> and</w:t>
-      </w:r>
-      <w:r>
-        <w:t xml:space="preserve"> </w:t>
+        <w:t xml:space="preserve"> and </w:t>
       </w:r>
       <w:r>
         <w:rPr>
@@ -9365,7 +8646,6 @@
         <w:br/>
       </w:r>
       <w:r>
-        <w:lastRenderedPageBreak/>
         <w:br/>
         <w:t xml:space="preserve"> SQL</w:t>
       </w:r>
@@ -9403,10 +8683,7 @@
       </w:r>
       <w:proofErr w:type="gramEnd"/>
       <w:r>
-        <w:t>_i</w:t>
-      </w:r>
-      <w:r>
-        <w:t>d</w:t>
+        <w:t>_id</w:t>
       </w:r>
       <w:proofErr w:type="spellEnd"/>
       <w:r>
@@ -9552,14 +8829,7 @@
           <w:rFonts w:ascii="Roboto Mono" w:eastAsia="Roboto Mono" w:hAnsi="Roboto Mono" w:cs="Roboto Mono"/>
           <w:color w:val="188038"/>
         </w:rPr>
-        <w:t>departme</w:t>
-      </w:r>
-      <w:r>
-        <w:rPr>
-          <w:rFonts w:ascii="Roboto Mono" w:eastAsia="Roboto Mono" w:hAnsi="Roboto Mono" w:cs="Roboto Mono"/>
-          <w:color w:val="188038"/>
-        </w:rPr>
-        <w:t>nts</w:t>
+        <w:t>departments</w:t>
       </w:r>
       <w:r>
         <w:t xml:space="preserve"> table has </w:t>
@@ -9707,13 +8977,7 @@
         <w:rPr>
           <w:b/>
         </w:rPr>
-        <w:t xml:space="preserve"> cla</w:t>
-      </w:r>
-      <w:r>
-        <w:rPr>
-          <w:b/>
-        </w:rPr>
-        <w:t>use)</w:t>
+        <w:t xml:space="preserve"> clause)</w:t>
       </w:r>
       <w:r>
         <w:t xml:space="preserve">: The </w:t>
@@ -9740,6 +9004,7 @@
         <w:rPr>
           <w:b/>
         </w:rPr>
+        <w:lastRenderedPageBreak/>
         <w:t>Selecting Columns</w:t>
       </w:r>
       <w:r>
@@ -9779,10 +9044,7 @@
         <w:t>Filtering Joined Data</w:t>
       </w:r>
       <w:r>
-        <w:t xml:space="preserve">: </w:t>
-      </w:r>
-      <w:r>
-        <w:t xml:space="preserve">You can use a </w:t>
+        <w:t xml:space="preserve">: You can use a </w:t>
       </w:r>
       <w:r>
         <w:rPr>

</xml_diff>